<commit_message>
File Nadja is updated
</commit_message>
<xml_diff>
--- a/xmind/Nadja.docx
+++ b/xmind/Nadja.docx
@@ -32,15 +32,17 @@
           <w:bCs/>
           <w:sz w:val="32"/>
           <w:szCs w:val="32"/>
-          <w:lang w:val="de-DE"/>
-        </w:rPr>
-      </w:pPr>
-      <w:r>
-        <w:rPr>
-          <w:b/>
-          <w:bCs/>
-          <w:sz w:val="32"/>
-          <w:szCs w:val="32"/>
+          <w:highlight w:val="yellow"/>
+          <w:lang w:val="de-DE"/>
+        </w:rPr>
+      </w:pPr>
+      <w:r>
+        <w:rPr>
+          <w:b/>
+          <w:bCs/>
+          <w:sz w:val="32"/>
+          <w:szCs w:val="32"/>
+          <w:highlight w:val="yellow"/>
           <w:lang w:val="de-DE"/>
         </w:rPr>
         <w:t>Logo</w:t>
@@ -58,15 +60,17 @@
           <w:bCs/>
           <w:sz w:val="32"/>
           <w:szCs w:val="32"/>
-          <w:lang w:val="de-DE"/>
-        </w:rPr>
-      </w:pPr>
-      <w:r>
-        <w:rPr>
-          <w:b/>
-          <w:bCs/>
-          <w:sz w:val="32"/>
-          <w:szCs w:val="32"/>
+          <w:highlight w:val="yellow"/>
+          <w:lang w:val="de-DE"/>
+        </w:rPr>
+      </w:pPr>
+      <w:r>
+        <w:rPr>
+          <w:b/>
+          <w:bCs/>
+          <w:sz w:val="32"/>
+          <w:szCs w:val="32"/>
+          <w:highlight w:val="yellow"/>
           <w:lang w:val="de-DE"/>
         </w:rPr>
         <w:t>Users</w:t>
@@ -80,15 +84,13 @@
           <w:numId w:val="5"/>
         </w:numPr>
         <w:rPr>
-          <w:color w:val="FF0000"/>
-          <w:sz w:val="24"/>
-          <w:szCs w:val="24"/>
-          <w:lang w:val="de-DE"/>
-        </w:rPr>
-      </w:pPr>
-      <w:r>
-        <w:rPr>
-          <w:color w:val="FF0000"/>
+          <w:sz w:val="24"/>
+          <w:szCs w:val="24"/>
+          <w:lang w:val="de-DE"/>
+        </w:rPr>
+      </w:pPr>
+      <w:r>
+        <w:rPr>
           <w:sz w:val="24"/>
           <w:szCs w:val="24"/>
           <w:lang w:val="de-DE"/>
@@ -100,7 +102,7 @@
       <w:pPr>
         <w:pStyle w:val="Listenabsatz"/>
         <w:numPr>
-          <w:ilvl w:val="1"/>
+          <w:ilvl w:val="2"/>
           <w:numId w:val="5"/>
         </w:numPr>
         <w:rPr>
@@ -134,7 +136,7 @@
     <w:p>
       <w:pPr>
         <w:pStyle w:val="Listenabsatz"/>
-        <w:ind w:left="1417"/>
+        <w:ind w:left="1984"/>
         <w:rPr>
           <w:sz w:val="24"/>
           <w:szCs w:val="24"/>
@@ -190,7 +192,7 @@
     <w:p>
       <w:pPr>
         <w:pStyle w:val="Listenabsatz"/>
-        <w:ind w:left="1417"/>
+        <w:ind w:left="1984"/>
         <w:rPr>
           <w:sz w:val="24"/>
           <w:szCs w:val="24"/>
@@ -253,14 +255,12 @@
           <w:lang w:val="de-DE"/>
         </w:rPr>
       </w:pPr>
-      <w:bookmarkStart w:id="0" w:name="_GoBack"/>
-      <w:bookmarkEnd w:id="0"/>
     </w:p>
     <w:p>
       <w:pPr>
         <w:pStyle w:val="Listenabsatz"/>
         <w:numPr>
-          <w:ilvl w:val="1"/>
+          <w:ilvl w:val="2"/>
           <w:numId w:val="5"/>
         </w:numPr>
         <w:rPr>
@@ -295,7 +295,7 @@
     <w:p>
       <w:pPr>
         <w:pStyle w:val="Listenabsatz"/>
-        <w:ind w:left="1417"/>
+        <w:ind w:left="1984"/>
         <w:rPr>
           <w:sz w:val="24"/>
           <w:szCs w:val="24"/>
@@ -308,8 +308,8 @@
         </w:rPr>
         <w:drawing>
           <wp:inline distT="0" distB="0" distL="0" distR="0" wp14:anchorId="093EF823" wp14:editId="3C25B47E">
-            <wp:extent cx="5857875" cy="3000375"/>
-            <wp:effectExtent l="19050" t="19050" r="28575" b="28575"/>
+            <wp:extent cx="5381140" cy="2756194"/>
+            <wp:effectExtent l="19050" t="19050" r="10160" b="25400"/>
             <wp:docPr id="3" name="Grafik 3"/>
             <wp:cNvGraphicFramePr>
               <a:graphicFrameLocks xmlns:a="http://schemas.openxmlformats.org/drawingml/2006/main" noChangeAspect="1"/>
@@ -330,7 +330,7 @@
                   <pic:spPr>
                     <a:xfrm>
                       <a:off x="0" y="0"/>
-                      <a:ext cx="5862834" cy="3002915"/>
+                      <a:ext cx="5385156" cy="2758251"/>
                     </a:xfrm>
                     <a:prstGeom prst="rect">
                       <a:avLst/>
@@ -350,6 +350,23 @@
     </w:p>
     <w:p>
       <w:pPr>
+        <w:rPr>
+          <w:sz w:val="24"/>
+          <w:szCs w:val="24"/>
+          <w:lang w:val="de-DE"/>
+        </w:rPr>
+      </w:pPr>
+      <w:r>
+        <w:rPr>
+          <w:sz w:val="24"/>
+          <w:szCs w:val="24"/>
+          <w:lang w:val="de-DE"/>
+        </w:rPr>
+        <w:br w:type="page"/>
+      </w:r>
+    </w:p>
+    <w:p>
+      <w:pPr>
         <w:pStyle w:val="Listenabsatz"/>
         <w:ind w:left="1440"/>
         <w:rPr>
@@ -391,6 +408,1194 @@
     </w:p>
     <w:p>
       <w:pPr>
+        <w:ind w:left="1417"/>
+        <w:rPr>
+          <w:sz w:val="24"/>
+          <w:szCs w:val="24"/>
+          <w:lang w:val="de-DE"/>
+        </w:rPr>
+      </w:pPr>
+      <w:r>
+        <w:rPr>
+          <w:noProof/>
+        </w:rPr>
+        <w:drawing>
+          <wp:inline distT="0" distB="0" distL="0" distR="0" wp14:anchorId="1EAFAC1C" wp14:editId="109CBA21">
+            <wp:extent cx="1952625" cy="2457450"/>
+            <wp:effectExtent l="19050" t="19050" r="28575" b="19050"/>
+            <wp:docPr id="4" name="Grafik 4"/>
+            <wp:cNvGraphicFramePr>
+              <a:graphicFrameLocks xmlns:a="http://schemas.openxmlformats.org/drawingml/2006/main" noChangeAspect="1"/>
+            </wp:cNvGraphicFramePr>
+            <a:graphic xmlns:a="http://schemas.openxmlformats.org/drawingml/2006/main">
+              <a:graphicData uri="http://schemas.openxmlformats.org/drawingml/2006/picture">
+                <pic:pic xmlns:pic="http://schemas.openxmlformats.org/drawingml/2006/picture">
+                  <pic:nvPicPr>
+                    <pic:cNvPr id="0" name=""/>
+                    <pic:cNvPicPr/>
+                  </pic:nvPicPr>
+                  <pic:blipFill>
+                    <a:blip r:embed="rId9"/>
+                    <a:stretch>
+                      <a:fillRect/>
+                    </a:stretch>
+                  </pic:blipFill>
+                  <pic:spPr>
+                    <a:xfrm>
+                      <a:off x="0" y="0"/>
+                      <a:ext cx="1952625" cy="2457450"/>
+                    </a:xfrm>
+                    <a:prstGeom prst="rect">
+                      <a:avLst/>
+                    </a:prstGeom>
+                    <a:ln w="3175">
+                      <a:solidFill>
+                        <a:schemeClr val="tx1"/>
+                      </a:solidFill>
+                    </a:ln>
+                  </pic:spPr>
+                </pic:pic>
+              </a:graphicData>
+            </a:graphic>
+          </wp:inline>
+        </w:drawing>
+      </w:r>
+    </w:p>
+    <w:p>
+      <w:pPr>
+        <w:rPr>
+          <w:color w:val="FF0000"/>
+          <w:sz w:val="24"/>
+          <w:szCs w:val="24"/>
+        </w:rPr>
+      </w:pPr>
+      <w:r>
+        <w:rPr>
+          <w:color w:val="FF0000"/>
+          <w:sz w:val="24"/>
+          <w:szCs w:val="24"/>
+        </w:rPr>
+        <w:br w:type="page"/>
+      </w:r>
+    </w:p>
+    <w:p>
+      <w:pPr>
+        <w:pStyle w:val="Listenabsatz"/>
+        <w:numPr>
+          <w:ilvl w:val="2"/>
+          <w:numId w:val="5"/>
+        </w:numPr>
+        <w:rPr>
+          <w:color w:val="FF0000"/>
+          <w:sz w:val="24"/>
+          <w:szCs w:val="24"/>
+        </w:rPr>
+      </w:pPr>
+      <w:proofErr w:type="spellStart"/>
+      <w:r>
+        <w:rPr>
+          <w:color w:val="FF0000"/>
+          <w:sz w:val="24"/>
+          <w:szCs w:val="24"/>
+        </w:rPr>
+        <w:lastRenderedPageBreak/>
+        <w:t>Deine</w:t>
+      </w:r>
+      <w:proofErr w:type="spellEnd"/>
+      <w:r>
+        <w:rPr>
+          <w:color w:val="FF0000"/>
+          <w:sz w:val="24"/>
+          <w:szCs w:val="24"/>
+        </w:rPr>
+        <w:t xml:space="preserve"> </w:t>
+      </w:r>
+      <w:proofErr w:type="spellStart"/>
+      <w:r>
+        <w:rPr>
+          <w:color w:val="FF0000"/>
+          <w:sz w:val="24"/>
+          <w:szCs w:val="24"/>
+        </w:rPr>
+        <w:t>Adresse</w:t>
+      </w:r>
+      <w:proofErr w:type="spellEnd"/>
+    </w:p>
+    <w:p>
+      <w:pPr>
+        <w:pStyle w:val="Listenabsatz"/>
+        <w:ind w:left="2160"/>
+        <w:rPr>
+          <w:color w:val="FF0000"/>
+          <w:sz w:val="24"/>
+          <w:szCs w:val="24"/>
+        </w:rPr>
+      </w:pPr>
+    </w:p>
+    <w:p>
+      <w:pPr>
+        <w:pStyle w:val="Listenabsatz"/>
+        <w:ind w:left="1984"/>
+        <w:rPr>
+          <w:sz w:val="24"/>
+          <w:szCs w:val="24"/>
+        </w:rPr>
+      </w:pPr>
+      <w:r>
+        <w:rPr>
+          <w:noProof/>
+        </w:rPr>
+        <w:drawing>
+          <wp:inline distT="0" distB="0" distL="0" distR="0" wp14:anchorId="44943BDC" wp14:editId="05C93646">
+            <wp:extent cx="3876261" cy="4890052"/>
+            <wp:effectExtent l="19050" t="19050" r="10160" b="25400"/>
+            <wp:docPr id="5" name="Grafik 5"/>
+            <wp:cNvGraphicFramePr>
+              <a:graphicFrameLocks xmlns:a="http://schemas.openxmlformats.org/drawingml/2006/main" noChangeAspect="1"/>
+            </wp:cNvGraphicFramePr>
+            <a:graphic xmlns:a="http://schemas.openxmlformats.org/drawingml/2006/main">
+              <a:graphicData uri="http://schemas.openxmlformats.org/drawingml/2006/picture">
+                <pic:pic xmlns:pic="http://schemas.openxmlformats.org/drawingml/2006/picture">
+                  <pic:nvPicPr>
+                    <pic:cNvPr id="0" name=""/>
+                    <pic:cNvPicPr/>
+                  </pic:nvPicPr>
+                  <pic:blipFill>
+                    <a:blip r:embed="rId10"/>
+                    <a:stretch>
+                      <a:fillRect/>
+                    </a:stretch>
+                  </pic:blipFill>
+                  <pic:spPr>
+                    <a:xfrm>
+                      <a:off x="0" y="0"/>
+                      <a:ext cx="3872742" cy="4885612"/>
+                    </a:xfrm>
+                    <a:prstGeom prst="rect">
+                      <a:avLst/>
+                    </a:prstGeom>
+                    <a:ln w="3175">
+                      <a:solidFill>
+                        <a:schemeClr val="tx1"/>
+                      </a:solidFill>
+                    </a:ln>
+                  </pic:spPr>
+                </pic:pic>
+              </a:graphicData>
+            </a:graphic>
+          </wp:inline>
+        </w:drawing>
+      </w:r>
+    </w:p>
+    <w:p>
+      <w:pPr>
+        <w:rPr>
+          <w:sz w:val="24"/>
+          <w:szCs w:val="24"/>
+        </w:rPr>
+      </w:pPr>
+      <w:r>
+        <w:rPr>
+          <w:sz w:val="24"/>
+          <w:szCs w:val="24"/>
+        </w:rPr>
+        <w:br w:type="page"/>
+      </w:r>
+    </w:p>
+    <w:p>
+      <w:pPr>
+        <w:pStyle w:val="Listenabsatz"/>
+        <w:ind w:left="2160"/>
+        <w:rPr>
+          <w:sz w:val="24"/>
+          <w:szCs w:val="24"/>
+        </w:rPr>
+      </w:pPr>
+    </w:p>
+    <w:p>
+      <w:pPr>
+        <w:pStyle w:val="Listenabsatz"/>
+        <w:numPr>
+          <w:ilvl w:val="2"/>
+          <w:numId w:val="5"/>
+        </w:numPr>
+        <w:rPr>
+          <w:color w:val="FF0000"/>
+          <w:sz w:val="24"/>
+          <w:szCs w:val="24"/>
+        </w:rPr>
+      </w:pPr>
+      <w:proofErr w:type="spellStart"/>
+      <w:r>
+        <w:rPr>
+          <w:color w:val="FF0000"/>
+          <w:sz w:val="24"/>
+          <w:szCs w:val="24"/>
+        </w:rPr>
+        <w:t>Deine</w:t>
+      </w:r>
+      <w:proofErr w:type="spellEnd"/>
+      <w:r>
+        <w:rPr>
+          <w:color w:val="FF0000"/>
+          <w:sz w:val="24"/>
+          <w:szCs w:val="24"/>
+        </w:rPr>
+        <w:t xml:space="preserve"> </w:t>
+      </w:r>
+      <w:proofErr w:type="spellStart"/>
+      <w:r>
+        <w:rPr>
+          <w:color w:val="FF0000"/>
+          <w:sz w:val="24"/>
+          <w:szCs w:val="24"/>
+        </w:rPr>
+        <w:t>Daten</w:t>
+      </w:r>
+      <w:proofErr w:type="spellEnd"/>
+    </w:p>
+    <w:p>
+      <w:pPr>
+        <w:pStyle w:val="Listenabsatz"/>
+        <w:ind w:left="2160"/>
+        <w:rPr>
+          <w:color w:val="FF0000"/>
+          <w:sz w:val="24"/>
+          <w:szCs w:val="24"/>
+        </w:rPr>
+      </w:pPr>
+    </w:p>
+    <w:p>
+      <w:pPr>
+        <w:pStyle w:val="Listenabsatz"/>
+        <w:ind w:left="1984"/>
+        <w:rPr>
+          <w:sz w:val="24"/>
+          <w:szCs w:val="24"/>
+        </w:rPr>
+      </w:pPr>
+      <w:r>
+        <w:rPr>
+          <w:noProof/>
+        </w:rPr>
+        <w:drawing>
+          <wp:inline distT="0" distB="0" distL="0" distR="0" wp14:anchorId="6ABF9E6A" wp14:editId="686DBE3C">
+            <wp:extent cx="3562350" cy="6829425"/>
+            <wp:effectExtent l="19050" t="19050" r="19050" b="28575"/>
+            <wp:docPr id="6" name="Grafik 6"/>
+            <wp:cNvGraphicFramePr>
+              <a:graphicFrameLocks xmlns:a="http://schemas.openxmlformats.org/drawingml/2006/main" noChangeAspect="1"/>
+            </wp:cNvGraphicFramePr>
+            <a:graphic xmlns:a="http://schemas.openxmlformats.org/drawingml/2006/main">
+              <a:graphicData uri="http://schemas.openxmlformats.org/drawingml/2006/picture">
+                <pic:pic xmlns:pic="http://schemas.openxmlformats.org/drawingml/2006/picture">
+                  <pic:nvPicPr>
+                    <pic:cNvPr id="0" name=""/>
+                    <pic:cNvPicPr/>
+                  </pic:nvPicPr>
+                  <pic:blipFill>
+                    <a:blip r:embed="rId11"/>
+                    <a:stretch>
+                      <a:fillRect/>
+                    </a:stretch>
+                  </pic:blipFill>
+                  <pic:spPr>
+                    <a:xfrm>
+                      <a:off x="0" y="0"/>
+                      <a:ext cx="3562350" cy="6829425"/>
+                    </a:xfrm>
+                    <a:prstGeom prst="rect">
+                      <a:avLst/>
+                    </a:prstGeom>
+                    <a:ln w="3175">
+                      <a:solidFill>
+                        <a:schemeClr val="tx1"/>
+                      </a:solidFill>
+                    </a:ln>
+                  </pic:spPr>
+                </pic:pic>
+              </a:graphicData>
+            </a:graphic>
+          </wp:inline>
+        </w:drawing>
+      </w:r>
+    </w:p>
+    <w:p>
+      <w:pPr>
+        <w:rPr>
+          <w:sz w:val="24"/>
+          <w:szCs w:val="24"/>
+        </w:rPr>
+      </w:pPr>
+      <w:r>
+        <w:rPr>
+          <w:sz w:val="24"/>
+          <w:szCs w:val="24"/>
+        </w:rPr>
+        <w:br w:type="page"/>
+      </w:r>
+    </w:p>
+    <w:p>
+      <w:pPr>
+        <w:pStyle w:val="Listenabsatz"/>
+        <w:ind w:left="1984"/>
+        <w:rPr>
+          <w:sz w:val="24"/>
+          <w:szCs w:val="24"/>
+        </w:rPr>
+      </w:pPr>
+    </w:p>
+    <w:p>
+      <w:pPr>
+        <w:pStyle w:val="Listenabsatz"/>
+        <w:numPr>
+          <w:ilvl w:val="2"/>
+          <w:numId w:val="5"/>
+        </w:numPr>
+        <w:rPr>
+          <w:color w:val="FF0000"/>
+          <w:sz w:val="24"/>
+          <w:szCs w:val="24"/>
+        </w:rPr>
+      </w:pPr>
+      <w:proofErr w:type="spellStart"/>
+      <w:r>
+        <w:rPr>
+          <w:color w:val="FF0000"/>
+          <w:sz w:val="24"/>
+          <w:szCs w:val="24"/>
+        </w:rPr>
+        <w:t>Dein</w:t>
+      </w:r>
+      <w:proofErr w:type="spellEnd"/>
+      <w:r>
+        <w:rPr>
+          <w:color w:val="FF0000"/>
+          <w:sz w:val="24"/>
+          <w:szCs w:val="24"/>
+        </w:rPr>
+        <w:t xml:space="preserve"> </w:t>
+      </w:r>
+      <w:proofErr w:type="spellStart"/>
+      <w:r>
+        <w:rPr>
+          <w:color w:val="FF0000"/>
+          <w:sz w:val="24"/>
+          <w:szCs w:val="24"/>
+        </w:rPr>
+        <w:t>Passwort</w:t>
+      </w:r>
+      <w:proofErr w:type="spellEnd"/>
+      <w:r>
+        <w:rPr>
+          <w:color w:val="FF0000"/>
+          <w:sz w:val="24"/>
+          <w:szCs w:val="24"/>
+        </w:rPr>
+        <w:t xml:space="preserve"> </w:t>
+      </w:r>
+      <w:proofErr w:type="spellStart"/>
+      <w:r>
+        <w:rPr>
+          <w:color w:val="FF0000"/>
+          <w:sz w:val="24"/>
+          <w:szCs w:val="24"/>
+        </w:rPr>
+        <w:t>ändern</w:t>
+      </w:r>
+      <w:proofErr w:type="spellEnd"/>
+    </w:p>
+    <w:p>
+      <w:pPr>
+        <w:pStyle w:val="Listenabsatz"/>
+        <w:ind w:left="1984"/>
+        <w:rPr>
+          <w:color w:val="FF0000"/>
+          <w:sz w:val="24"/>
+          <w:szCs w:val="24"/>
+        </w:rPr>
+      </w:pPr>
+      <w:r>
+        <w:rPr>
+          <w:noProof/>
+        </w:rPr>
+        <w:drawing>
+          <wp:inline distT="0" distB="0" distL="0" distR="0" wp14:anchorId="4A548C20" wp14:editId="068F7E00">
+            <wp:extent cx="5449824" cy="2836736"/>
+            <wp:effectExtent l="19050" t="19050" r="17780" b="20955"/>
+            <wp:docPr id="7" name="Grafik 7"/>
+            <wp:cNvGraphicFramePr>
+              <a:graphicFrameLocks xmlns:a="http://schemas.openxmlformats.org/drawingml/2006/main" noChangeAspect="1"/>
+            </wp:cNvGraphicFramePr>
+            <a:graphic xmlns:a="http://schemas.openxmlformats.org/drawingml/2006/main">
+              <a:graphicData uri="http://schemas.openxmlformats.org/drawingml/2006/picture">
+                <pic:pic xmlns:pic="http://schemas.openxmlformats.org/drawingml/2006/picture">
+                  <pic:nvPicPr>
+                    <pic:cNvPr id="0" name=""/>
+                    <pic:cNvPicPr/>
+                  </pic:nvPicPr>
+                  <pic:blipFill>
+                    <a:blip r:embed="rId12"/>
+                    <a:stretch>
+                      <a:fillRect/>
+                    </a:stretch>
+                  </pic:blipFill>
+                  <pic:spPr>
+                    <a:xfrm>
+                      <a:off x="0" y="0"/>
+                      <a:ext cx="5460360" cy="2842220"/>
+                    </a:xfrm>
+                    <a:prstGeom prst="rect">
+                      <a:avLst/>
+                    </a:prstGeom>
+                    <a:ln w="3175">
+                      <a:solidFill>
+                        <a:schemeClr val="tx1"/>
+                      </a:solidFill>
+                    </a:ln>
+                  </pic:spPr>
+                </pic:pic>
+              </a:graphicData>
+            </a:graphic>
+          </wp:inline>
+        </w:drawing>
+      </w:r>
+    </w:p>
+    <w:p>
+      <w:pPr>
+        <w:pStyle w:val="Listenabsatz"/>
+        <w:numPr>
+          <w:ilvl w:val="2"/>
+          <w:numId w:val="5"/>
+        </w:numPr>
+        <w:rPr>
+          <w:color w:val="FF0000"/>
+          <w:sz w:val="24"/>
+          <w:szCs w:val="24"/>
+        </w:rPr>
+      </w:pPr>
+      <w:proofErr w:type="spellStart"/>
+      <w:r>
+        <w:rPr>
+          <w:color w:val="FF0000"/>
+          <w:sz w:val="24"/>
+          <w:szCs w:val="24"/>
+        </w:rPr>
+        <w:t>Deine</w:t>
+      </w:r>
+      <w:proofErr w:type="spellEnd"/>
+      <w:r>
+        <w:rPr>
+          <w:color w:val="FF0000"/>
+          <w:sz w:val="24"/>
+          <w:szCs w:val="24"/>
+        </w:rPr>
+        <w:t xml:space="preserve"> </w:t>
+      </w:r>
+      <w:proofErr w:type="spellStart"/>
+      <w:r>
+        <w:rPr>
+          <w:color w:val="FF0000"/>
+          <w:sz w:val="24"/>
+          <w:szCs w:val="24"/>
+        </w:rPr>
+        <w:t>Bestellung</w:t>
+      </w:r>
+      <w:proofErr w:type="spellEnd"/>
+    </w:p>
+    <w:p>
+      <w:pPr>
+        <w:pStyle w:val="Listenabsatz"/>
+        <w:ind w:left="2160"/>
+        <w:rPr>
+          <w:color w:val="FF0000"/>
+          <w:sz w:val="24"/>
+          <w:szCs w:val="24"/>
+        </w:rPr>
+      </w:pPr>
+    </w:p>
+    <w:p>
+      <w:pPr>
+        <w:pStyle w:val="Listenabsatz"/>
+        <w:ind w:left="1984"/>
+        <w:rPr>
+          <w:color w:val="FF0000"/>
+          <w:sz w:val="24"/>
+          <w:szCs w:val="24"/>
+        </w:rPr>
+      </w:pPr>
+      <w:r>
+        <w:rPr>
+          <w:noProof/>
+        </w:rPr>
+        <w:drawing>
+          <wp:inline distT="0" distB="0" distL="0" distR="0" wp14:anchorId="189D69B6" wp14:editId="47D2A95E">
+            <wp:extent cx="5530736" cy="1596592"/>
+            <wp:effectExtent l="19050" t="19050" r="13335" b="22860"/>
+            <wp:docPr id="8" name="Grafik 8"/>
+            <wp:cNvGraphicFramePr>
+              <a:graphicFrameLocks xmlns:a="http://schemas.openxmlformats.org/drawingml/2006/main" noChangeAspect="1"/>
+            </wp:cNvGraphicFramePr>
+            <a:graphic xmlns:a="http://schemas.openxmlformats.org/drawingml/2006/main">
+              <a:graphicData uri="http://schemas.openxmlformats.org/drawingml/2006/picture">
+                <pic:pic xmlns:pic="http://schemas.openxmlformats.org/drawingml/2006/picture">
+                  <pic:nvPicPr>
+                    <pic:cNvPr id="0" name=""/>
+                    <pic:cNvPicPr/>
+                  </pic:nvPicPr>
+                  <pic:blipFill>
+                    <a:blip r:embed="rId13"/>
+                    <a:stretch>
+                      <a:fillRect/>
+                    </a:stretch>
+                  </pic:blipFill>
+                  <pic:spPr>
+                    <a:xfrm>
+                      <a:off x="0" y="0"/>
+                      <a:ext cx="5546671" cy="1601192"/>
+                    </a:xfrm>
+                    <a:prstGeom prst="rect">
+                      <a:avLst/>
+                    </a:prstGeom>
+                    <a:ln w="3175">
+                      <a:solidFill>
+                        <a:schemeClr val="tx1"/>
+                      </a:solidFill>
+                    </a:ln>
+                  </pic:spPr>
+                </pic:pic>
+              </a:graphicData>
+            </a:graphic>
+          </wp:inline>
+        </w:drawing>
+      </w:r>
+    </w:p>
+    <w:p>
+      <w:pPr>
+        <w:pStyle w:val="Listenabsatz"/>
+        <w:ind w:left="1984"/>
+        <w:rPr>
+          <w:color w:val="FF0000"/>
+          <w:sz w:val="24"/>
+          <w:szCs w:val="24"/>
+        </w:rPr>
+      </w:pPr>
+      <w:r>
+        <w:rPr>
+          <w:noProof/>
+        </w:rPr>
+        <w:drawing>
+          <wp:inline distT="0" distB="0" distL="0" distR="0" wp14:anchorId="184803CF" wp14:editId="1F77E615">
+            <wp:extent cx="5550423" cy="2194560"/>
+            <wp:effectExtent l="19050" t="19050" r="12700" b="15240"/>
+            <wp:docPr id="18" name="Grafik 18"/>
+            <wp:cNvGraphicFramePr>
+              <a:graphicFrameLocks xmlns:a="http://schemas.openxmlformats.org/drawingml/2006/main" noChangeAspect="1"/>
+            </wp:cNvGraphicFramePr>
+            <a:graphic xmlns:a="http://schemas.openxmlformats.org/drawingml/2006/main">
+              <a:graphicData uri="http://schemas.openxmlformats.org/drawingml/2006/picture">
+                <pic:pic xmlns:pic="http://schemas.openxmlformats.org/drawingml/2006/picture">
+                  <pic:nvPicPr>
+                    <pic:cNvPr id="0" name=""/>
+                    <pic:cNvPicPr/>
+                  </pic:nvPicPr>
+                  <pic:blipFill>
+                    <a:blip r:embed="rId14"/>
+                    <a:stretch>
+                      <a:fillRect/>
+                    </a:stretch>
+                  </pic:blipFill>
+                  <pic:spPr>
+                    <a:xfrm>
+                      <a:off x="0" y="0"/>
+                      <a:ext cx="5576716" cy="2204956"/>
+                    </a:xfrm>
+                    <a:prstGeom prst="rect">
+                      <a:avLst/>
+                    </a:prstGeom>
+                    <a:ln w="3175">
+                      <a:solidFill>
+                        <a:schemeClr val="tx1"/>
+                      </a:solidFill>
+                    </a:ln>
+                  </pic:spPr>
+                </pic:pic>
+              </a:graphicData>
+            </a:graphic>
+          </wp:inline>
+        </w:drawing>
+      </w:r>
+    </w:p>
+    <w:p>
+      <w:pPr>
+        <w:rPr>
+          <w:color w:val="FF0000"/>
+          <w:sz w:val="24"/>
+          <w:szCs w:val="24"/>
+        </w:rPr>
+      </w:pPr>
+      <w:r>
+        <w:rPr>
+          <w:color w:val="FF0000"/>
+          <w:sz w:val="24"/>
+          <w:szCs w:val="24"/>
+        </w:rPr>
+        <w:br w:type="page"/>
+      </w:r>
+    </w:p>
+    <w:p>
+      <w:pPr>
+        <w:pStyle w:val="Listenabsatz"/>
+        <w:numPr>
+          <w:ilvl w:val="2"/>
+          <w:numId w:val="5"/>
+        </w:numPr>
+        <w:rPr>
+          <w:color w:val="FF0000"/>
+          <w:sz w:val="24"/>
+          <w:szCs w:val="24"/>
+        </w:rPr>
+      </w:pPr>
+      <w:proofErr w:type="spellStart"/>
+      <w:r>
+        <w:rPr>
+          <w:color w:val="FF0000"/>
+          <w:sz w:val="24"/>
+          <w:szCs w:val="24"/>
+        </w:rPr>
+        <w:lastRenderedPageBreak/>
+        <w:t>Dein</w:t>
+      </w:r>
+      <w:proofErr w:type="spellEnd"/>
+      <w:r>
+        <w:rPr>
+          <w:color w:val="FF0000"/>
+          <w:sz w:val="24"/>
+          <w:szCs w:val="24"/>
+        </w:rPr>
+        <w:t xml:space="preserve"> </w:t>
+      </w:r>
+      <w:proofErr w:type="spellStart"/>
+      <w:r>
+        <w:rPr>
+          <w:color w:val="FF0000"/>
+          <w:sz w:val="24"/>
+          <w:szCs w:val="24"/>
+        </w:rPr>
+        <w:t>Gutscheinkonto</w:t>
+      </w:r>
+      <w:proofErr w:type="spellEnd"/>
+    </w:p>
+    <w:p>
+      <w:pPr>
+        <w:pStyle w:val="Listenabsatz"/>
+        <w:ind w:left="2160"/>
+        <w:rPr>
+          <w:color w:val="FF0000"/>
+          <w:sz w:val="24"/>
+          <w:szCs w:val="24"/>
+        </w:rPr>
+      </w:pPr>
+    </w:p>
+    <w:p>
+      <w:pPr>
+        <w:pStyle w:val="Listenabsatz"/>
+        <w:ind w:left="1984"/>
+        <w:rPr>
+          <w:color w:val="FF0000"/>
+          <w:sz w:val="24"/>
+          <w:szCs w:val="24"/>
+        </w:rPr>
+      </w:pPr>
+      <w:r>
+        <w:rPr>
+          <w:noProof/>
+        </w:rPr>
+        <w:drawing>
+          <wp:inline distT="0" distB="0" distL="0" distR="0" wp14:anchorId="75CE37CB" wp14:editId="30E1DB19">
+            <wp:extent cx="4674412" cy="2106883"/>
+            <wp:effectExtent l="19050" t="19050" r="12065" b="27305"/>
+            <wp:docPr id="9" name="Grafik 9"/>
+            <wp:cNvGraphicFramePr>
+              <a:graphicFrameLocks xmlns:a="http://schemas.openxmlformats.org/drawingml/2006/main" noChangeAspect="1"/>
+            </wp:cNvGraphicFramePr>
+            <a:graphic xmlns:a="http://schemas.openxmlformats.org/drawingml/2006/main">
+              <a:graphicData uri="http://schemas.openxmlformats.org/drawingml/2006/picture">
+                <pic:pic xmlns:pic="http://schemas.openxmlformats.org/drawingml/2006/picture">
+                  <pic:nvPicPr>
+                    <pic:cNvPr id="0" name=""/>
+                    <pic:cNvPicPr/>
+                  </pic:nvPicPr>
+                  <pic:blipFill>
+                    <a:blip r:embed="rId15"/>
+                    <a:stretch>
+                      <a:fillRect/>
+                    </a:stretch>
+                  </pic:blipFill>
+                  <pic:spPr>
+                    <a:xfrm>
+                      <a:off x="0" y="0"/>
+                      <a:ext cx="4674352" cy="2106856"/>
+                    </a:xfrm>
+                    <a:prstGeom prst="rect">
+                      <a:avLst/>
+                    </a:prstGeom>
+                    <a:ln w="3175">
+                      <a:solidFill>
+                        <a:schemeClr val="tx1"/>
+                      </a:solidFill>
+                    </a:ln>
+                  </pic:spPr>
+                </pic:pic>
+              </a:graphicData>
+            </a:graphic>
+          </wp:inline>
+        </w:drawing>
+      </w:r>
+    </w:p>
+    <w:p>
+      <w:pPr>
+        <w:rPr>
+          <w:color w:val="FF0000"/>
+          <w:sz w:val="24"/>
+          <w:szCs w:val="24"/>
+        </w:rPr>
+      </w:pPr>
+      <w:r>
+        <w:rPr>
+          <w:color w:val="FF0000"/>
+          <w:sz w:val="24"/>
+          <w:szCs w:val="24"/>
+        </w:rPr>
+        <w:br w:type="page"/>
+      </w:r>
+    </w:p>
+    <w:p>
+      <w:pPr>
+        <w:pStyle w:val="Listenabsatz"/>
+        <w:numPr>
+          <w:ilvl w:val="2"/>
+          <w:numId w:val="5"/>
+        </w:numPr>
+        <w:rPr>
+          <w:color w:val="FF0000"/>
+          <w:sz w:val="24"/>
+          <w:szCs w:val="24"/>
+        </w:rPr>
+      </w:pPr>
+      <w:proofErr w:type="spellStart"/>
+      <w:r>
+        <w:rPr>
+          <w:color w:val="FF0000"/>
+          <w:sz w:val="24"/>
+          <w:szCs w:val="24"/>
+        </w:rPr>
+        <w:lastRenderedPageBreak/>
+        <w:t>Dein</w:t>
+      </w:r>
+      <w:proofErr w:type="spellEnd"/>
+      <w:r>
+        <w:rPr>
+          <w:color w:val="FF0000"/>
+          <w:sz w:val="24"/>
+          <w:szCs w:val="24"/>
+        </w:rPr>
+        <w:t xml:space="preserve"> </w:t>
+      </w:r>
+      <w:proofErr w:type="spellStart"/>
+      <w:r>
+        <w:rPr>
+          <w:color w:val="FF0000"/>
+          <w:sz w:val="24"/>
+          <w:szCs w:val="24"/>
+        </w:rPr>
+        <w:t>Stil</w:t>
+      </w:r>
+      <w:proofErr w:type="spellEnd"/>
+    </w:p>
+    <w:p>
+      <w:pPr>
+        <w:pStyle w:val="Listenabsatz"/>
+        <w:ind w:left="2160"/>
+        <w:rPr>
+          <w:color w:val="FF0000"/>
+          <w:sz w:val="24"/>
+          <w:szCs w:val="24"/>
+        </w:rPr>
+      </w:pPr>
+    </w:p>
+    <w:p>
+      <w:pPr>
+        <w:pStyle w:val="Listenabsatz"/>
+        <w:ind w:left="1984"/>
+        <w:rPr>
+          <w:color w:val="FF0000"/>
+          <w:sz w:val="24"/>
+          <w:szCs w:val="24"/>
+        </w:rPr>
+      </w:pPr>
+      <w:r>
+        <w:rPr>
+          <w:noProof/>
+        </w:rPr>
+        <w:drawing>
+          <wp:inline distT="0" distB="0" distL="0" distR="0" wp14:anchorId="3811080D" wp14:editId="6BB0D9CF">
+            <wp:extent cx="3930658" cy="7958937"/>
+            <wp:effectExtent l="19050" t="19050" r="12700" b="23495"/>
+            <wp:docPr id="12" name="Grafik 12"/>
+            <wp:cNvGraphicFramePr>
+              <a:graphicFrameLocks xmlns:a="http://schemas.openxmlformats.org/drawingml/2006/main" noChangeAspect="1"/>
+            </wp:cNvGraphicFramePr>
+            <a:graphic xmlns:a="http://schemas.openxmlformats.org/drawingml/2006/main">
+              <a:graphicData uri="http://schemas.openxmlformats.org/drawingml/2006/picture">
+                <pic:pic xmlns:pic="http://schemas.openxmlformats.org/drawingml/2006/picture">
+                  <pic:nvPicPr>
+                    <pic:cNvPr id="0" name=""/>
+                    <pic:cNvPicPr/>
+                  </pic:nvPicPr>
+                  <pic:blipFill>
+                    <a:blip r:embed="rId16"/>
+                    <a:stretch>
+                      <a:fillRect/>
+                    </a:stretch>
+                  </pic:blipFill>
+                  <pic:spPr>
+                    <a:xfrm>
+                      <a:off x="0" y="0"/>
+                      <a:ext cx="3936106" cy="7969969"/>
+                    </a:xfrm>
+                    <a:prstGeom prst="rect">
+                      <a:avLst/>
+                    </a:prstGeom>
+                    <a:ln w="3175">
+                      <a:solidFill>
+                        <a:schemeClr val="tx1"/>
+                      </a:solidFill>
+                    </a:ln>
+                  </pic:spPr>
+                </pic:pic>
+              </a:graphicData>
+            </a:graphic>
+          </wp:inline>
+        </w:drawing>
+      </w:r>
+    </w:p>
+    <w:p>
+      <w:pPr>
+        <w:pStyle w:val="Listenabsatz"/>
+        <w:ind w:left="1984"/>
+        <w:rPr>
+          <w:color w:val="FF0000"/>
+          <w:sz w:val="24"/>
+          <w:szCs w:val="24"/>
+        </w:rPr>
+      </w:pPr>
+      <w:r>
+        <w:rPr>
+          <w:noProof/>
+        </w:rPr>
+        <w:lastRenderedPageBreak/>
+        <w:drawing>
+          <wp:inline distT="0" distB="0" distL="0" distR="0" wp14:anchorId="236002EF" wp14:editId="1F2FE546">
+            <wp:extent cx="4257838" cy="8273491"/>
+            <wp:effectExtent l="19050" t="19050" r="28575" b="13335"/>
+            <wp:docPr id="13" name="Grafik 13"/>
+            <wp:cNvGraphicFramePr>
+              <a:graphicFrameLocks xmlns:a="http://schemas.openxmlformats.org/drawingml/2006/main" noChangeAspect="1"/>
+            </wp:cNvGraphicFramePr>
+            <a:graphic xmlns:a="http://schemas.openxmlformats.org/drawingml/2006/main">
+              <a:graphicData uri="http://schemas.openxmlformats.org/drawingml/2006/picture">
+                <pic:pic xmlns:pic="http://schemas.openxmlformats.org/drawingml/2006/picture">
+                  <pic:nvPicPr>
+                    <pic:cNvPr id="0" name=""/>
+                    <pic:cNvPicPr/>
+                  </pic:nvPicPr>
+                  <pic:blipFill>
+                    <a:blip r:embed="rId17"/>
+                    <a:stretch>
+                      <a:fillRect/>
+                    </a:stretch>
+                  </pic:blipFill>
+                  <pic:spPr>
+                    <a:xfrm>
+                      <a:off x="0" y="0"/>
+                      <a:ext cx="4262600" cy="8282745"/>
+                    </a:xfrm>
+                    <a:prstGeom prst="rect">
+                      <a:avLst/>
+                    </a:prstGeom>
+                    <a:ln w="3175">
+                      <a:solidFill>
+                        <a:schemeClr val="tx1"/>
+                      </a:solidFill>
+                    </a:ln>
+                  </pic:spPr>
+                </pic:pic>
+              </a:graphicData>
+            </a:graphic>
+          </wp:inline>
+        </w:drawing>
+      </w:r>
+    </w:p>
+    <w:p>
+      <w:pPr>
+        <w:pStyle w:val="Listenabsatz"/>
+        <w:numPr>
+          <w:ilvl w:val="2"/>
+          <w:numId w:val="5"/>
+        </w:numPr>
+        <w:rPr>
+          <w:color w:val="FF0000"/>
+          <w:sz w:val="24"/>
+          <w:szCs w:val="24"/>
+        </w:rPr>
+      </w:pPr>
+      <w:proofErr w:type="spellStart"/>
+      <w:r>
+        <w:rPr>
+          <w:color w:val="FF0000"/>
+          <w:sz w:val="24"/>
+          <w:szCs w:val="24"/>
+        </w:rPr>
+        <w:lastRenderedPageBreak/>
+        <w:t>Dein</w:t>
+      </w:r>
+      <w:r>
+        <w:rPr>
+          <w:color w:val="FF0000"/>
+          <w:sz w:val="24"/>
+          <w:szCs w:val="24"/>
+        </w:rPr>
+        <w:t>e</w:t>
+      </w:r>
+      <w:proofErr w:type="spellEnd"/>
+      <w:r>
+        <w:rPr>
+          <w:color w:val="FF0000"/>
+          <w:sz w:val="24"/>
+          <w:szCs w:val="24"/>
+        </w:rPr>
+        <w:t xml:space="preserve"> </w:t>
+      </w:r>
+      <w:proofErr w:type="spellStart"/>
+      <w:r>
+        <w:rPr>
+          <w:color w:val="FF0000"/>
+          <w:sz w:val="24"/>
+          <w:szCs w:val="24"/>
+        </w:rPr>
+        <w:t>Einstellung</w:t>
+      </w:r>
+      <w:proofErr w:type="spellEnd"/>
+    </w:p>
+    <w:p>
+      <w:pPr>
+        <w:pStyle w:val="Listenabsatz"/>
+        <w:ind w:left="2160"/>
+        <w:rPr>
+          <w:color w:val="FF0000"/>
+          <w:sz w:val="24"/>
+          <w:szCs w:val="24"/>
+        </w:rPr>
+      </w:pPr>
+    </w:p>
+    <w:p>
+      <w:pPr>
+        <w:pStyle w:val="Listenabsatz"/>
+        <w:ind w:left="1984"/>
+        <w:rPr>
+          <w:color w:val="FF0000"/>
+          <w:sz w:val="24"/>
+          <w:szCs w:val="24"/>
+        </w:rPr>
+      </w:pPr>
+      <w:r>
+        <w:rPr>
+          <w:noProof/>
+        </w:rPr>
+        <w:drawing>
+          <wp:inline distT="0" distB="0" distL="0" distR="0" wp14:anchorId="2CCD0DFF" wp14:editId="519EB0C0">
+            <wp:extent cx="4973443" cy="760863"/>
+            <wp:effectExtent l="19050" t="19050" r="17780" b="20320"/>
+            <wp:docPr id="14" name="Grafik 14"/>
+            <wp:cNvGraphicFramePr>
+              <a:graphicFrameLocks xmlns:a="http://schemas.openxmlformats.org/drawingml/2006/main" noChangeAspect="1"/>
+            </wp:cNvGraphicFramePr>
+            <a:graphic xmlns:a="http://schemas.openxmlformats.org/drawingml/2006/main">
+              <a:graphicData uri="http://schemas.openxmlformats.org/drawingml/2006/picture">
+                <pic:pic xmlns:pic="http://schemas.openxmlformats.org/drawingml/2006/picture">
+                  <pic:nvPicPr>
+                    <pic:cNvPr id="0" name=""/>
+                    <pic:cNvPicPr/>
+                  </pic:nvPicPr>
+                  <pic:blipFill>
+                    <a:blip r:embed="rId18"/>
+                    <a:stretch>
+                      <a:fillRect/>
+                    </a:stretch>
+                  </pic:blipFill>
+                  <pic:spPr>
+                    <a:xfrm>
+                      <a:off x="0" y="0"/>
+                      <a:ext cx="5009611" cy="766396"/>
+                    </a:xfrm>
+                    <a:prstGeom prst="rect">
+                      <a:avLst/>
+                    </a:prstGeom>
+                    <a:ln w="3175">
+                      <a:solidFill>
+                        <a:schemeClr val="tx1"/>
+                      </a:solidFill>
+                    </a:ln>
+                  </pic:spPr>
+                </pic:pic>
+              </a:graphicData>
+            </a:graphic>
+          </wp:inline>
+        </w:drawing>
+      </w:r>
+    </w:p>
+    <w:p>
+      <w:pPr>
+        <w:pStyle w:val="Listenabsatz"/>
+        <w:ind w:left="1984"/>
+        <w:rPr>
+          <w:color w:val="FF0000"/>
+          <w:sz w:val="24"/>
+          <w:szCs w:val="24"/>
+        </w:rPr>
+      </w:pPr>
+      <w:r>
+        <w:rPr>
+          <w:noProof/>
+        </w:rPr>
+        <w:drawing>
+          <wp:inline distT="0" distB="0" distL="0" distR="0" wp14:anchorId="2F3D06BB" wp14:editId="28D41256">
+            <wp:extent cx="4970875" cy="2172523"/>
+            <wp:effectExtent l="19050" t="19050" r="20320" b="18415"/>
+            <wp:docPr id="15" name="Grafik 15"/>
+            <wp:cNvGraphicFramePr>
+              <a:graphicFrameLocks xmlns:a="http://schemas.openxmlformats.org/drawingml/2006/main" noChangeAspect="1"/>
+            </wp:cNvGraphicFramePr>
+            <a:graphic xmlns:a="http://schemas.openxmlformats.org/drawingml/2006/main">
+              <a:graphicData uri="http://schemas.openxmlformats.org/drawingml/2006/picture">
+                <pic:pic xmlns:pic="http://schemas.openxmlformats.org/drawingml/2006/picture">
+                  <pic:nvPicPr>
+                    <pic:cNvPr id="0" name=""/>
+                    <pic:cNvPicPr/>
+                  </pic:nvPicPr>
+                  <pic:blipFill>
+                    <a:blip r:embed="rId19"/>
+                    <a:stretch>
+                      <a:fillRect/>
+                    </a:stretch>
+                  </pic:blipFill>
+                  <pic:spPr>
+                    <a:xfrm>
+                      <a:off x="0" y="0"/>
+                      <a:ext cx="4977464" cy="2175403"/>
+                    </a:xfrm>
+                    <a:prstGeom prst="rect">
+                      <a:avLst/>
+                    </a:prstGeom>
+                    <a:ln w="3175">
+                      <a:solidFill>
+                        <a:schemeClr val="tx1"/>
+                      </a:solidFill>
+                    </a:ln>
+                  </pic:spPr>
+                </pic:pic>
+              </a:graphicData>
+            </a:graphic>
+          </wp:inline>
+        </w:drawing>
+      </w:r>
+    </w:p>
+    <w:p>
+      <w:pPr>
+        <w:pStyle w:val="Listenabsatz"/>
+        <w:ind w:left="1984"/>
+        <w:rPr>
+          <w:color w:val="FF0000"/>
+          <w:sz w:val="24"/>
+          <w:szCs w:val="24"/>
+        </w:rPr>
+      </w:pPr>
+    </w:p>
+    <w:p>
+      <w:pPr>
+        <w:pStyle w:val="Listenabsatz"/>
+        <w:ind w:left="1417"/>
+        <w:rPr>
+          <w:sz w:val="24"/>
+          <w:szCs w:val="24"/>
+        </w:rPr>
+      </w:pPr>
+    </w:p>
+    <w:p>
+      <w:pPr>
+        <w:rPr>
+          <w:sz w:val="24"/>
+          <w:szCs w:val="24"/>
+        </w:rPr>
+      </w:pPr>
+      <w:r>
+        <w:rPr>
+          <w:sz w:val="24"/>
+          <w:szCs w:val="24"/>
+        </w:rPr>
+        <w:br w:type="page"/>
+      </w:r>
+    </w:p>
+    <w:p>
+      <w:pPr>
+        <w:pStyle w:val="Listenabsatz"/>
+        <w:ind w:left="1440"/>
+        <w:rPr>
+          <w:sz w:val="24"/>
+          <w:szCs w:val="24"/>
+        </w:rPr>
+      </w:pPr>
+    </w:p>
+    <w:p>
+      <w:pPr>
+        <w:pStyle w:val="Listenabsatz"/>
+        <w:rPr>
+          <w:sz w:val="24"/>
+          <w:szCs w:val="24"/>
+        </w:rPr>
+      </w:pPr>
+    </w:p>
+    <w:p>
+      <w:pPr>
+        <w:pStyle w:val="Listenabsatz"/>
+        <w:numPr>
+          <w:ilvl w:val="0"/>
+          <w:numId w:val="5"/>
+        </w:numPr>
+        <w:rPr>
+          <w:b/>
+          <w:bCs/>
+          <w:sz w:val="32"/>
+          <w:szCs w:val="32"/>
+          <w:highlight w:val="yellow"/>
+          <w:lang w:val="de-DE"/>
+        </w:rPr>
+      </w:pPr>
+      <w:r>
+        <w:rPr>
+          <w:b/>
+          <w:bCs/>
+          <w:sz w:val="32"/>
+          <w:szCs w:val="32"/>
+          <w:highlight w:val="yellow"/>
+          <w:lang w:val="de-DE"/>
+        </w:rPr>
+        <w:t>Freunde</w:t>
+      </w:r>
+    </w:p>
+    <w:p>
+      <w:pPr>
         <w:pStyle w:val="Listenabsatz"/>
         <w:numPr>
           <w:ilvl w:val="1"/>
@@ -399,33 +1604,111 @@
         <w:rPr>
           <w:sz w:val="24"/>
           <w:szCs w:val="24"/>
-        </w:rPr>
-      </w:pPr>
-      <w:proofErr w:type="spellStart"/>
-      <w:r>
-        <w:rPr>
-          <w:sz w:val="24"/>
-          <w:szCs w:val="24"/>
-        </w:rPr>
-        <w:t>Freunde</w:t>
-      </w:r>
-      <w:proofErr w:type="spellEnd"/>
-      <w:r>
-        <w:rPr>
-          <w:sz w:val="24"/>
-          <w:szCs w:val="24"/>
-        </w:rPr>
-        <w:t xml:space="preserve">: list of friends and ability to add </w:t>
-      </w:r>
-      <w:proofErr w:type="spellStart"/>
-      <w:r>
-        <w:rPr>
-          <w:sz w:val="24"/>
-          <w:szCs w:val="24"/>
-        </w:rPr>
-        <w:t>frineds</w:t>
-      </w:r>
-      <w:proofErr w:type="spellEnd"/>
+          <w:lang w:val="de-DE"/>
+        </w:rPr>
+      </w:pPr>
+      <w:r>
+        <w:rPr>
+          <w:sz w:val="24"/>
+          <w:szCs w:val="24"/>
+          <w:lang w:val="de-DE"/>
+        </w:rPr>
+        <w:t>An Freunde empfehlen</w:t>
+      </w:r>
+    </w:p>
+    <w:p>
+      <w:pPr>
+        <w:pStyle w:val="Listenabsatz"/>
+        <w:ind w:left="1440"/>
+        <w:rPr>
+          <w:sz w:val="24"/>
+          <w:szCs w:val="24"/>
+          <w:lang w:val="de-DE"/>
+        </w:rPr>
+      </w:pPr>
+    </w:p>
+    <w:p>
+      <w:pPr>
+        <w:pStyle w:val="Listenabsatz"/>
+        <w:ind w:left="1440"/>
+        <w:rPr>
+          <w:sz w:val="24"/>
+          <w:szCs w:val="24"/>
+          <w:lang w:val="de-DE"/>
+        </w:rPr>
+      </w:pPr>
+      <w:r>
+        <w:rPr>
+          <w:noProof/>
+        </w:rPr>
+        <w:drawing>
+          <wp:inline distT="0" distB="0" distL="0" distR="0" wp14:anchorId="7171627E" wp14:editId="25DC7084">
+            <wp:extent cx="4304714" cy="6144768"/>
+            <wp:effectExtent l="19050" t="19050" r="19685" b="27940"/>
+            <wp:docPr id="11" name="Grafik 11"/>
+            <wp:cNvGraphicFramePr>
+              <a:graphicFrameLocks xmlns:a="http://schemas.openxmlformats.org/drawingml/2006/main" noChangeAspect="1"/>
+            </wp:cNvGraphicFramePr>
+            <a:graphic xmlns:a="http://schemas.openxmlformats.org/drawingml/2006/main">
+              <a:graphicData uri="http://schemas.openxmlformats.org/drawingml/2006/picture">
+                <pic:pic xmlns:pic="http://schemas.openxmlformats.org/drawingml/2006/picture">
+                  <pic:nvPicPr>
+                    <pic:cNvPr id="0" name=""/>
+                    <pic:cNvPicPr/>
+                  </pic:nvPicPr>
+                  <pic:blipFill>
+                    <a:blip r:embed="rId20"/>
+                    <a:stretch>
+                      <a:fillRect/>
+                    </a:stretch>
+                  </pic:blipFill>
+                  <pic:spPr>
+                    <a:xfrm>
+                      <a:off x="0" y="0"/>
+                      <a:ext cx="4314998" cy="6159448"/>
+                    </a:xfrm>
+                    <a:prstGeom prst="rect">
+                      <a:avLst/>
+                    </a:prstGeom>
+                    <a:ln w="3175">
+                      <a:solidFill>
+                        <a:schemeClr val="tx1"/>
+                      </a:solidFill>
+                    </a:ln>
+                  </pic:spPr>
+                </pic:pic>
+              </a:graphicData>
+            </a:graphic>
+          </wp:inline>
+        </w:drawing>
+      </w:r>
+    </w:p>
+    <w:p>
+      <w:pPr>
+        <w:rPr>
+          <w:sz w:val="24"/>
+          <w:szCs w:val="24"/>
+          <w:lang w:val="de-DE"/>
+        </w:rPr>
+      </w:pPr>
+      <w:r>
+        <w:rPr>
+          <w:sz w:val="24"/>
+          <w:szCs w:val="24"/>
+          <w:lang w:val="de-DE"/>
+        </w:rPr>
+        <w:br w:type="page"/>
+      </w:r>
+    </w:p>
+    <w:p>
+      <w:pPr>
+        <w:pStyle w:val="Listenabsatz"/>
+        <w:rPr>
+          <w:sz w:val="24"/>
+          <w:szCs w:val="24"/>
+          <w:lang w:val="de-DE"/>
+        </w:rPr>
+      </w:pPr>
     </w:p>
     <w:p>
       <w:pPr>
@@ -437,30 +1720,415 @@
         <w:rPr>
           <w:sz w:val="24"/>
           <w:szCs w:val="24"/>
-        </w:rPr>
-      </w:pPr>
-      <w:proofErr w:type="spellStart"/>
-      <w:r>
-        <w:rPr>
-          <w:sz w:val="24"/>
-          <w:szCs w:val="24"/>
+          <w:lang w:val="de-DE"/>
+        </w:rPr>
+      </w:pPr>
+      <w:r>
+        <w:rPr>
+          <w:sz w:val="24"/>
+          <w:szCs w:val="24"/>
+          <w:lang w:val="de-DE"/>
+        </w:rPr>
+        <w:t>List von Freunds</w:t>
+      </w:r>
+    </w:p>
+    <w:p>
+      <w:pPr>
+        <w:pStyle w:val="Listenabsatz"/>
+        <w:ind w:left="1440"/>
+        <w:rPr>
+          <w:sz w:val="24"/>
+          <w:szCs w:val="24"/>
+          <w:lang w:val="de-DE"/>
+        </w:rPr>
+      </w:pPr>
+    </w:p>
+    <w:p>
+      <w:pPr>
+        <w:pStyle w:val="Listenabsatz"/>
+        <w:ind w:left="1440"/>
+        <w:rPr>
+          <w:sz w:val="24"/>
+          <w:szCs w:val="24"/>
+          <w:lang w:val="de-DE"/>
+        </w:rPr>
+      </w:pPr>
+      <w:r>
+        <w:rPr>
+          <w:noProof/>
+        </w:rPr>
+        <w:drawing>
+          <wp:inline distT="0" distB="0" distL="0" distR="0" wp14:anchorId="3E225BBE" wp14:editId="472655E0">
+            <wp:extent cx="4755273" cy="1833633"/>
+            <wp:effectExtent l="19050" t="19050" r="26670" b="14605"/>
+            <wp:docPr id="10" name="Grafik 10"/>
+            <wp:cNvGraphicFramePr>
+              <a:graphicFrameLocks xmlns:a="http://schemas.openxmlformats.org/drawingml/2006/main" noChangeAspect="1"/>
+            </wp:cNvGraphicFramePr>
+            <a:graphic xmlns:a="http://schemas.openxmlformats.org/drawingml/2006/main">
+              <a:graphicData uri="http://schemas.openxmlformats.org/drawingml/2006/picture">
+                <pic:pic xmlns:pic="http://schemas.openxmlformats.org/drawingml/2006/picture">
+                  <pic:nvPicPr>
+                    <pic:cNvPr id="0" name=""/>
+                    <pic:cNvPicPr/>
+                  </pic:nvPicPr>
+                  <pic:blipFill>
+                    <a:blip r:embed="rId21"/>
+                    <a:stretch>
+                      <a:fillRect/>
+                    </a:stretch>
+                  </pic:blipFill>
+                  <pic:spPr>
+                    <a:xfrm>
+                      <a:off x="0" y="0"/>
+                      <a:ext cx="4774654" cy="1841106"/>
+                    </a:xfrm>
+                    <a:prstGeom prst="rect">
+                      <a:avLst/>
+                    </a:prstGeom>
+                    <a:ln w="3175">
+                      <a:solidFill>
+                        <a:schemeClr val="tx1"/>
+                      </a:solidFill>
+                    </a:ln>
+                  </pic:spPr>
+                </pic:pic>
+              </a:graphicData>
+            </a:graphic>
+          </wp:inline>
+        </w:drawing>
+      </w:r>
+    </w:p>
+    <w:p>
+      <w:pPr>
+        <w:pStyle w:val="Listenabsatz"/>
+        <w:ind w:left="1440"/>
+        <w:rPr>
+          <w:sz w:val="24"/>
+          <w:szCs w:val="24"/>
+          <w:lang w:val="de-DE"/>
+        </w:rPr>
+      </w:pPr>
+    </w:p>
+    <w:p>
+      <w:pPr>
+        <w:rPr>
+          <w:sz w:val="24"/>
+          <w:szCs w:val="24"/>
+          <w:lang w:val="de-DE"/>
+        </w:rPr>
+      </w:pPr>
+      <w:r>
+        <w:rPr>
+          <w:sz w:val="24"/>
+          <w:szCs w:val="24"/>
+          <w:lang w:val="de-DE"/>
+        </w:rPr>
+        <w:br w:type="page"/>
+      </w:r>
+    </w:p>
+    <w:p>
+      <w:pPr>
+        <w:pStyle w:val="Listenabsatz"/>
+        <w:ind w:left="1440"/>
+        <w:rPr>
+          <w:sz w:val="24"/>
+          <w:szCs w:val="24"/>
+          <w:lang w:val="de-DE"/>
+        </w:rPr>
+      </w:pPr>
+    </w:p>
+    <w:p>
+      <w:pPr>
+        <w:pStyle w:val="Listenabsatz"/>
+        <w:numPr>
+          <w:ilvl w:val="0"/>
+          <w:numId w:val="5"/>
+        </w:numPr>
+        <w:rPr>
+          <w:b/>
+          <w:bCs/>
+          <w:sz w:val="32"/>
+          <w:szCs w:val="32"/>
+          <w:highlight w:val="yellow"/>
+          <w:lang w:val="de-DE"/>
+        </w:rPr>
+      </w:pPr>
+      <w:r>
+        <w:rPr>
+          <w:b/>
+          <w:bCs/>
+          <w:sz w:val="32"/>
+          <w:szCs w:val="32"/>
+          <w:highlight w:val="yellow"/>
+          <w:lang w:val="de-DE"/>
+        </w:rPr>
+        <w:t>Waiting List</w:t>
+      </w:r>
+    </w:p>
+    <w:p>
+      <w:pPr>
+        <w:pStyle w:val="Listenabsatz"/>
+        <w:rPr>
+          <w:b/>
+          <w:bCs/>
+          <w:sz w:val="32"/>
+          <w:szCs w:val="32"/>
+          <w:highlight w:val="yellow"/>
+          <w:lang w:val="de-DE"/>
+        </w:rPr>
+      </w:pPr>
+    </w:p>
+    <w:p>
+      <w:pPr>
+        <w:pStyle w:val="Listenabsatz"/>
+        <w:rPr>
+          <w:b/>
+          <w:bCs/>
+          <w:sz w:val="32"/>
+          <w:szCs w:val="32"/>
+          <w:highlight w:val="yellow"/>
+          <w:lang w:val="de-DE"/>
+        </w:rPr>
+      </w:pPr>
+      <w:r>
+        <w:rPr>
+          <w:noProof/>
+        </w:rPr>
+        <w:drawing>
+          <wp:inline distT="0" distB="0" distL="0" distR="0" wp14:anchorId="17F89A62" wp14:editId="194526E4">
+            <wp:extent cx="5972810" cy="6823710"/>
+            <wp:effectExtent l="19050" t="19050" r="27940" b="15240"/>
+            <wp:docPr id="17" name="Grafik 17"/>
+            <wp:cNvGraphicFramePr>
+              <a:graphicFrameLocks xmlns:a="http://schemas.openxmlformats.org/drawingml/2006/main" noChangeAspect="1"/>
+            </wp:cNvGraphicFramePr>
+            <a:graphic xmlns:a="http://schemas.openxmlformats.org/drawingml/2006/main">
+              <a:graphicData uri="http://schemas.openxmlformats.org/drawingml/2006/picture">
+                <pic:pic xmlns:pic="http://schemas.openxmlformats.org/drawingml/2006/picture">
+                  <pic:nvPicPr>
+                    <pic:cNvPr id="0" name=""/>
+                    <pic:cNvPicPr/>
+                  </pic:nvPicPr>
+                  <pic:blipFill>
+                    <a:blip r:embed="rId22"/>
+                    <a:stretch>
+                      <a:fillRect/>
+                    </a:stretch>
+                  </pic:blipFill>
+                  <pic:spPr>
+                    <a:xfrm>
+                      <a:off x="0" y="0"/>
+                      <a:ext cx="5972810" cy="6823710"/>
+                    </a:xfrm>
+                    <a:prstGeom prst="rect">
+                      <a:avLst/>
+                    </a:prstGeom>
+                    <a:ln w="3175">
+                      <a:solidFill>
+                        <a:schemeClr val="tx1"/>
+                      </a:solidFill>
+                    </a:ln>
+                  </pic:spPr>
+                </pic:pic>
+              </a:graphicData>
+            </a:graphic>
+          </wp:inline>
+        </w:drawing>
+      </w:r>
+    </w:p>
+    <w:p>
+      <w:pPr>
+        <w:rPr>
+          <w:b/>
+          <w:bCs/>
+          <w:sz w:val="32"/>
+          <w:szCs w:val="32"/>
+          <w:highlight w:val="yellow"/>
+          <w:lang w:val="de-DE"/>
+        </w:rPr>
+      </w:pPr>
+      <w:r>
+        <w:rPr>
+          <w:b/>
+          <w:bCs/>
+          <w:sz w:val="32"/>
+          <w:szCs w:val="32"/>
+          <w:highlight w:val="yellow"/>
+          <w:lang w:val="de-DE"/>
+        </w:rPr>
+        <w:br w:type="page"/>
+      </w:r>
+    </w:p>
+    <w:p>
+      <w:pPr>
+        <w:pStyle w:val="Listenabsatz"/>
+        <w:rPr>
+          <w:b/>
+          <w:bCs/>
+          <w:sz w:val="32"/>
+          <w:szCs w:val="32"/>
+          <w:highlight w:val="yellow"/>
+          <w:lang w:val="de-DE"/>
+        </w:rPr>
+      </w:pPr>
+    </w:p>
+    <w:p>
+      <w:pPr>
+        <w:pStyle w:val="Listenabsatz"/>
+        <w:numPr>
+          <w:ilvl w:val="0"/>
+          <w:numId w:val="5"/>
+        </w:numPr>
+        <w:rPr>
+          <w:b/>
+          <w:bCs/>
+          <w:sz w:val="32"/>
+          <w:szCs w:val="32"/>
+          <w:highlight w:val="yellow"/>
+          <w:lang w:val="de-DE"/>
+        </w:rPr>
+      </w:pPr>
+      <w:r>
+        <w:rPr>
+          <w:b/>
+          <w:bCs/>
+          <w:sz w:val="32"/>
+          <w:szCs w:val="32"/>
+          <w:highlight w:val="yellow"/>
+          <w:lang w:val="de-DE"/>
+        </w:rPr>
+        <w:t xml:space="preserve">Warenkorb </w:t>
+      </w:r>
+    </w:p>
+    <w:p>
+      <w:pPr>
+        <w:rPr>
+          <w:b/>
+          <w:bCs/>
+          <w:sz w:val="32"/>
+          <w:szCs w:val="32"/>
+          <w:highlight w:val="yellow"/>
+          <w:lang w:val="de-DE"/>
+        </w:rPr>
+      </w:pPr>
+      <w:r>
+        <w:rPr>
+          <w:b/>
+          <w:bCs/>
+          <w:sz w:val="32"/>
+          <w:szCs w:val="32"/>
+          <w:highlight w:val="yellow"/>
+          <w:lang w:val="de-DE"/>
+        </w:rPr>
+        <w:br w:type="page"/>
+      </w:r>
+    </w:p>
+    <w:p>
+      <w:pPr>
+        <w:pStyle w:val="Listenabsatz"/>
+        <w:rPr>
+          <w:b/>
+          <w:bCs/>
+          <w:sz w:val="32"/>
+          <w:szCs w:val="32"/>
+          <w:highlight w:val="yellow"/>
+          <w:lang w:val="de-DE"/>
+        </w:rPr>
+      </w:pPr>
+      <w:bookmarkStart w:id="0" w:name="_GoBack"/>
+      <w:bookmarkEnd w:id="0"/>
+    </w:p>
+    <w:p>
+      <w:pPr>
+        <w:pStyle w:val="Listenabsatz"/>
+        <w:numPr>
+          <w:ilvl w:val="0"/>
+          <w:numId w:val="5"/>
+        </w:numPr>
+        <w:rPr>
+          <w:b/>
+          <w:bCs/>
+          <w:sz w:val="32"/>
+          <w:szCs w:val="32"/>
+          <w:highlight w:val="yellow"/>
+          <w:lang w:val="de-DE"/>
+        </w:rPr>
+      </w:pPr>
+      <w:r>
+        <w:rPr>
+          <w:b/>
+          <w:bCs/>
+          <w:sz w:val="32"/>
+          <w:szCs w:val="32"/>
+          <w:highlight w:val="yellow"/>
+          <w:lang w:val="de-DE"/>
+        </w:rPr>
+        <w:t>Werbung</w:t>
+      </w:r>
+    </w:p>
+    <w:p>
+      <w:pPr>
+        <w:rPr>
+          <w:b/>
+          <w:bCs/>
+          <w:sz w:val="32"/>
+          <w:szCs w:val="32"/>
+          <w:highlight w:val="yellow"/>
+          <w:lang w:val="de-DE"/>
+        </w:rPr>
+      </w:pPr>
+      <w:r>
+        <w:rPr>
+          <w:b/>
+          <w:bCs/>
+          <w:sz w:val="32"/>
+          <w:szCs w:val="32"/>
+          <w:highlight w:val="yellow"/>
+          <w:lang w:val="de-DE"/>
+        </w:rPr>
+        <w:br w:type="page"/>
+      </w:r>
+    </w:p>
+    <w:p>
+      <w:pPr>
+        <w:pStyle w:val="Listenabsatz"/>
+        <w:rPr>
+          <w:b/>
+          <w:bCs/>
+          <w:sz w:val="32"/>
+          <w:szCs w:val="32"/>
+          <w:highlight w:val="yellow"/>
+          <w:lang w:val="de-DE"/>
+        </w:rPr>
+      </w:pPr>
+    </w:p>
+    <w:p>
+      <w:pPr>
+        <w:pStyle w:val="Listenabsatz"/>
+        <w:numPr>
+          <w:ilvl w:val="0"/>
+          <w:numId w:val="5"/>
+        </w:numPr>
+        <w:rPr>
+          <w:b/>
+          <w:bCs/>
+          <w:sz w:val="32"/>
+          <w:szCs w:val="32"/>
+          <w:highlight w:val="yellow"/>
+          <w:lang w:val="de-DE"/>
+        </w:rPr>
+      </w:pPr>
+      <w:r>
+        <w:rPr>
+          <w:b/>
+          <w:bCs/>
+          <w:sz w:val="32"/>
+          <w:szCs w:val="32"/>
+          <w:highlight w:val="yellow"/>
+          <w:lang w:val="de-DE"/>
         </w:rPr>
         <w:t>Punkte</w:t>
-      </w:r>
-      <w:proofErr w:type="spellEnd"/>
-      <w:r>
-        <w:rPr>
-          <w:sz w:val="24"/>
-          <w:szCs w:val="24"/>
-        </w:rPr>
-        <w:t>:</w:t>
-      </w:r>
-      <w:r>
-        <w:rPr>
-          <w:sz w:val="24"/>
-          <w:szCs w:val="24"/>
-        </w:rPr>
-        <w:t xml:space="preserve"> list of previous deals including collected points</w:t>
       </w:r>
     </w:p>
     <w:p>
@@ -475,45 +2143,42 @@
           <w:szCs w:val="24"/>
         </w:rPr>
       </w:pPr>
-      <w:proofErr w:type="spellStart"/>
-      <w:r>
-        <w:rPr>
-          <w:sz w:val="24"/>
-          <w:szCs w:val="24"/>
-        </w:rPr>
-        <w:t>Gespart</w:t>
-      </w:r>
-      <w:proofErr w:type="spellEnd"/>
-      <w:r>
-        <w:rPr>
-          <w:sz w:val="24"/>
-          <w:szCs w:val="24"/>
-        </w:rPr>
-        <w:t xml:space="preserve">: list of previous deals including </w:t>
-      </w:r>
-      <w:proofErr w:type="spellStart"/>
-      <w:r>
-        <w:rPr>
-          <w:sz w:val="24"/>
-          <w:szCs w:val="24"/>
-        </w:rPr>
-        <w:t>Gespart</w:t>
-      </w:r>
-      <w:proofErr w:type="spellEnd"/>
-      <w:r>
-        <w:rPr>
-          <w:sz w:val="24"/>
-          <w:szCs w:val="24"/>
-        </w:rPr>
-        <w:t xml:space="preserve">   </w:t>
-      </w:r>
-    </w:p>
-    <w:p>
-      <w:pPr>
-        <w:pStyle w:val="Listenabsatz"/>
-        <w:rPr>
-          <w:sz w:val="24"/>
-          <w:szCs w:val="24"/>
+      <w:r>
+        <w:rPr>
+          <w:sz w:val="24"/>
+          <w:szCs w:val="24"/>
+        </w:rPr>
+        <w:t>list of previous deals including collected points</w:t>
+      </w:r>
+    </w:p>
+    <w:p>
+      <w:pPr>
+        <w:rPr>
+          <w:b/>
+          <w:bCs/>
+          <w:sz w:val="32"/>
+          <w:szCs w:val="32"/>
+        </w:rPr>
+      </w:pPr>
+      <w:r>
+        <w:rPr>
+          <w:b/>
+          <w:bCs/>
+          <w:sz w:val="32"/>
+          <w:szCs w:val="32"/>
+        </w:rPr>
+        <w:br w:type="page"/>
+      </w:r>
+    </w:p>
+    <w:p>
+      <w:pPr>
+        <w:pStyle w:val="Listenabsatz"/>
+        <w:ind w:left="1440"/>
+        <w:rPr>
+          <w:b/>
+          <w:bCs/>
+          <w:sz w:val="32"/>
+          <w:szCs w:val="32"/>
         </w:rPr>
       </w:pPr>
     </w:p>
@@ -525,18 +2190,24 @@
           <w:numId w:val="5"/>
         </w:numPr>
         <w:rPr>
-          <w:sz w:val="24"/>
-          <w:szCs w:val="24"/>
-          <w:lang w:val="de-DE"/>
-        </w:rPr>
-      </w:pPr>
-      <w:r>
-        <w:rPr>
-          <w:sz w:val="24"/>
-          <w:szCs w:val="24"/>
-          <w:lang w:val="de-DE"/>
-        </w:rPr>
-        <w:t>Freunde</w:t>
+          <w:b/>
+          <w:bCs/>
+          <w:sz w:val="32"/>
+          <w:szCs w:val="32"/>
+          <w:highlight w:val="yellow"/>
+          <w:lang w:val="de-DE"/>
+        </w:rPr>
+      </w:pPr>
+      <w:r>
+        <w:rPr>
+          <w:b/>
+          <w:bCs/>
+          <w:sz w:val="32"/>
+          <w:szCs w:val="32"/>
+          <w:highlight w:val="yellow"/>
+          <w:lang w:val="de-DE"/>
+        </w:rPr>
+        <w:t>Gespart</w:t>
       </w:r>
     </w:p>
     <w:p>
@@ -547,18 +2218,236 @@
           <w:numId w:val="5"/>
         </w:numPr>
         <w:rPr>
-          <w:sz w:val="24"/>
-          <w:szCs w:val="24"/>
-          <w:lang w:val="de-DE"/>
-        </w:rPr>
-      </w:pPr>
-      <w:r>
-        <w:rPr>
-          <w:sz w:val="24"/>
-          <w:szCs w:val="24"/>
-          <w:lang w:val="de-DE"/>
-        </w:rPr>
-        <w:t>An Freunde empfehlen</w:t>
+          <w:b/>
+          <w:bCs/>
+          <w:sz w:val="32"/>
+          <w:szCs w:val="32"/>
+        </w:rPr>
+      </w:pPr>
+      <w:r>
+        <w:rPr>
+          <w:sz w:val="24"/>
+          <w:szCs w:val="24"/>
+        </w:rPr>
+        <w:t xml:space="preserve">list of previous deals including </w:t>
+      </w:r>
+      <w:proofErr w:type="spellStart"/>
+      <w:r>
+        <w:rPr>
+          <w:sz w:val="24"/>
+          <w:szCs w:val="24"/>
+        </w:rPr>
+        <w:t>Gespart</w:t>
+      </w:r>
+      <w:proofErr w:type="spellEnd"/>
+      <w:r>
+        <w:rPr>
+          <w:sz w:val="24"/>
+          <w:szCs w:val="24"/>
+        </w:rPr>
+        <w:t xml:space="preserve">   </w:t>
+      </w:r>
+    </w:p>
+    <w:p>
+      <w:pPr>
+        <w:rPr>
+          <w:sz w:val="24"/>
+          <w:szCs w:val="24"/>
+        </w:rPr>
+      </w:pPr>
+      <w:r>
+        <w:rPr>
+          <w:sz w:val="24"/>
+          <w:szCs w:val="24"/>
+        </w:rPr>
+        <w:br w:type="page"/>
+      </w:r>
+    </w:p>
+    <w:p>
+      <w:pPr>
+        <w:pStyle w:val="Listenabsatz"/>
+        <w:ind w:left="1440"/>
+        <w:rPr>
+          <w:b/>
+          <w:bCs/>
+          <w:sz w:val="32"/>
+          <w:szCs w:val="32"/>
+        </w:rPr>
+      </w:pPr>
+    </w:p>
+    <w:p>
+      <w:pPr>
+        <w:pStyle w:val="Listenabsatz"/>
+        <w:numPr>
+          <w:ilvl w:val="0"/>
+          <w:numId w:val="5"/>
+        </w:numPr>
+        <w:rPr>
+          <w:b/>
+          <w:bCs/>
+          <w:sz w:val="32"/>
+          <w:szCs w:val="32"/>
+          <w:highlight w:val="yellow"/>
+          <w:lang w:val="de-DE"/>
+        </w:rPr>
+      </w:pPr>
+      <w:proofErr w:type="spellStart"/>
+      <w:r>
+        <w:rPr>
+          <w:b/>
+          <w:bCs/>
+          <w:sz w:val="32"/>
+          <w:szCs w:val="32"/>
+          <w:highlight w:val="yellow"/>
+          <w:lang w:val="de-DE"/>
+        </w:rPr>
+        <w:t>Fliter</w:t>
+      </w:r>
+      <w:proofErr w:type="spellEnd"/>
+      <w:r>
+        <w:rPr>
+          <w:b/>
+          <w:bCs/>
+          <w:sz w:val="32"/>
+          <w:szCs w:val="32"/>
+          <w:highlight w:val="yellow"/>
+          <w:lang w:val="de-DE"/>
+        </w:rPr>
+        <w:t xml:space="preserve"> - </w:t>
+      </w:r>
+      <w:r>
+        <w:rPr>
+          <w:b/>
+          <w:bCs/>
+          <w:sz w:val="32"/>
+          <w:szCs w:val="32"/>
+          <w:highlight w:val="yellow"/>
+          <w:lang w:val="de-DE"/>
+        </w:rPr>
+        <w:t xml:space="preserve">Personal Gruppe – Checkbox </w:t>
+      </w:r>
+    </w:p>
+    <w:p>
+      <w:pPr>
+        <w:pStyle w:val="Listenabsatz"/>
+        <w:rPr>
+          <w:b/>
+          <w:bCs/>
+          <w:sz w:val="32"/>
+          <w:szCs w:val="32"/>
+          <w:highlight w:val="yellow"/>
+          <w:lang w:val="de-DE"/>
+        </w:rPr>
+      </w:pPr>
+    </w:p>
+    <w:p>
+      <w:pPr>
+        <w:pStyle w:val="Listenabsatz"/>
+        <w:rPr>
+          <w:b/>
+          <w:bCs/>
+          <w:sz w:val="32"/>
+          <w:szCs w:val="32"/>
+          <w:highlight w:val="yellow"/>
+          <w:lang w:val="de-DE"/>
+        </w:rPr>
+      </w:pPr>
+      <w:r>
+        <w:rPr>
+          <w:noProof/>
+        </w:rPr>
+        <w:drawing>
+          <wp:inline distT="0" distB="0" distL="0" distR="0" wp14:anchorId="6B08A229" wp14:editId="0AE50D4F">
+            <wp:extent cx="4448175" cy="1943100"/>
+            <wp:effectExtent l="19050" t="19050" r="28575" b="19050"/>
+            <wp:docPr id="23" name="Grafik 23"/>
+            <wp:cNvGraphicFramePr>
+              <a:graphicFrameLocks xmlns:a="http://schemas.openxmlformats.org/drawingml/2006/main" noChangeAspect="1"/>
+            </wp:cNvGraphicFramePr>
+            <a:graphic xmlns:a="http://schemas.openxmlformats.org/drawingml/2006/main">
+              <a:graphicData uri="http://schemas.openxmlformats.org/drawingml/2006/picture">
+                <pic:pic xmlns:pic="http://schemas.openxmlformats.org/drawingml/2006/picture">
+                  <pic:nvPicPr>
+                    <pic:cNvPr id="0" name=""/>
+                    <pic:cNvPicPr/>
+                  </pic:nvPicPr>
+                  <pic:blipFill>
+                    <a:blip r:embed="rId23"/>
+                    <a:stretch>
+                      <a:fillRect/>
+                    </a:stretch>
+                  </pic:blipFill>
+                  <pic:spPr>
+                    <a:xfrm>
+                      <a:off x="0" y="0"/>
+                      <a:ext cx="4448175" cy="1943100"/>
+                    </a:xfrm>
+                    <a:prstGeom prst="rect">
+                      <a:avLst/>
+                    </a:prstGeom>
+                    <a:ln w="3175">
+                      <a:solidFill>
+                        <a:schemeClr val="tx1"/>
+                      </a:solidFill>
+                    </a:ln>
+                  </pic:spPr>
+                </pic:pic>
+              </a:graphicData>
+            </a:graphic>
+          </wp:inline>
+        </w:drawing>
+      </w:r>
+    </w:p>
+    <w:p>
+      <w:pPr>
+        <w:rPr>
+          <w:b/>
+          <w:bCs/>
+          <w:sz w:val="32"/>
+          <w:szCs w:val="32"/>
+          <w:highlight w:val="yellow"/>
+          <w:lang w:val="de-DE"/>
+        </w:rPr>
+      </w:pPr>
+      <w:r>
+        <w:rPr>
+          <w:b/>
+          <w:bCs/>
+          <w:sz w:val="32"/>
+          <w:szCs w:val="32"/>
+          <w:highlight w:val="yellow"/>
+          <w:lang w:val="de-DE"/>
+        </w:rPr>
+        <w:br w:type="page"/>
+      </w:r>
+    </w:p>
+    <w:p>
+      <w:pPr>
+        <w:pStyle w:val="Listenabsatz"/>
+        <w:numPr>
+          <w:ilvl w:val="0"/>
+          <w:numId w:val="5"/>
+        </w:numPr>
+        <w:rPr>
+          <w:b/>
+          <w:bCs/>
+          <w:sz w:val="32"/>
+          <w:szCs w:val="32"/>
+          <w:highlight w:val="yellow"/>
+          <w:lang w:val="de-DE"/>
+        </w:rPr>
+      </w:pPr>
+      <w:r>
+        <w:rPr>
+          <w:b/>
+          <w:bCs/>
+          <w:sz w:val="32"/>
+          <w:szCs w:val="32"/>
+          <w:highlight w:val="yellow"/>
+          <w:lang w:val="de-DE"/>
+        </w:rPr>
+        <w:lastRenderedPageBreak/>
+        <w:t>Zahlungsarten</w:t>
       </w:r>
     </w:p>
     <w:p>
@@ -574,6 +2463,109 @@
           <w:lang w:val="de-DE"/>
         </w:rPr>
       </w:pPr>
+      <w:r>
+        <w:rPr>
+          <w:sz w:val="24"/>
+          <w:szCs w:val="24"/>
+          <w:lang w:val="de-DE"/>
+        </w:rPr>
+        <w:t>Überweisung</w:t>
+      </w:r>
+    </w:p>
+    <w:p>
+      <w:pPr>
+        <w:pStyle w:val="Listenabsatz"/>
+        <w:ind w:left="1440"/>
+        <w:rPr>
+          <w:sz w:val="24"/>
+          <w:szCs w:val="24"/>
+          <w:lang w:val="de-DE"/>
+        </w:rPr>
+      </w:pPr>
+    </w:p>
+    <w:p>
+      <w:pPr>
+        <w:pStyle w:val="Listenabsatz"/>
+        <w:ind w:left="1440"/>
+        <w:rPr>
+          <w:sz w:val="24"/>
+          <w:szCs w:val="24"/>
+          <w:lang w:val="de-DE"/>
+        </w:rPr>
+      </w:pPr>
+      <w:r>
+        <w:rPr>
+          <w:noProof/>
+        </w:rPr>
+        <w:drawing>
+          <wp:inline distT="0" distB="0" distL="0" distR="0" wp14:anchorId="7148DA6B" wp14:editId="229EB61A">
+            <wp:extent cx="1580083" cy="1853006"/>
+            <wp:effectExtent l="19050" t="19050" r="20320" b="13970"/>
+            <wp:docPr id="22" name="Grafik 22"/>
+            <wp:cNvGraphicFramePr>
+              <a:graphicFrameLocks xmlns:a="http://schemas.openxmlformats.org/drawingml/2006/main" noChangeAspect="1"/>
+            </wp:cNvGraphicFramePr>
+            <a:graphic xmlns:a="http://schemas.openxmlformats.org/drawingml/2006/main">
+              <a:graphicData uri="http://schemas.openxmlformats.org/drawingml/2006/picture">
+                <pic:pic xmlns:pic="http://schemas.openxmlformats.org/drawingml/2006/picture">
+                  <pic:nvPicPr>
+                    <pic:cNvPr id="0" name=""/>
+                    <pic:cNvPicPr/>
+                  </pic:nvPicPr>
+                  <pic:blipFill>
+                    <a:blip r:embed="rId24"/>
+                    <a:stretch>
+                      <a:fillRect/>
+                    </a:stretch>
+                  </pic:blipFill>
+                  <pic:spPr>
+                    <a:xfrm>
+                      <a:off x="0" y="0"/>
+                      <a:ext cx="1582616" cy="1855977"/>
+                    </a:xfrm>
+                    <a:prstGeom prst="rect">
+                      <a:avLst/>
+                    </a:prstGeom>
+                    <a:ln w="3175">
+                      <a:solidFill>
+                        <a:schemeClr val="tx1"/>
+                      </a:solidFill>
+                    </a:ln>
+                  </pic:spPr>
+                </pic:pic>
+              </a:graphicData>
+            </a:graphic>
+          </wp:inline>
+        </w:drawing>
+      </w:r>
+    </w:p>
+    <w:p>
+      <w:pPr>
+        <w:rPr>
+          <w:sz w:val="24"/>
+          <w:szCs w:val="24"/>
+          <w:lang w:val="de-DE"/>
+        </w:rPr>
+      </w:pPr>
+      <w:r>
+        <w:rPr>
+          <w:sz w:val="24"/>
+          <w:szCs w:val="24"/>
+          <w:lang w:val="de-DE"/>
+        </w:rPr>
+        <w:br w:type="page"/>
+      </w:r>
+    </w:p>
+    <w:p>
+      <w:pPr>
+        <w:pStyle w:val="Listenabsatz"/>
+        <w:ind w:left="1440"/>
+        <w:rPr>
+          <w:sz w:val="24"/>
+          <w:szCs w:val="24"/>
+          <w:lang w:val="de-DE"/>
+        </w:rPr>
+      </w:pPr>
     </w:p>
     <w:p>
       <w:pPr>
@@ -583,19 +2575,173 @@
           <w:numId w:val="5"/>
         </w:numPr>
         <w:rPr>
-          <w:sz w:val="24"/>
-          <w:szCs w:val="24"/>
-          <w:lang w:val="de-DE"/>
-        </w:rPr>
-      </w:pPr>
-      <w:r>
-        <w:rPr>
-          <w:sz w:val="24"/>
-          <w:szCs w:val="24"/>
-          <w:lang w:val="de-DE"/>
-        </w:rPr>
-        <w:t>Punkte</w:t>
-      </w:r>
+          <w:b/>
+          <w:bCs/>
+          <w:sz w:val="32"/>
+          <w:szCs w:val="32"/>
+          <w:highlight w:val="yellow"/>
+          <w:lang w:val="de-DE"/>
+        </w:rPr>
+      </w:pPr>
+      <w:r>
+        <w:rPr>
+          <w:b/>
+          <w:bCs/>
+          <w:sz w:val="32"/>
+          <w:szCs w:val="32"/>
+          <w:highlight w:val="yellow"/>
+          <w:lang w:val="de-DE"/>
+        </w:rPr>
+        <w:t>Apps</w:t>
+      </w:r>
+      <w:r>
+        <w:rPr>
+          <w:b/>
+          <w:bCs/>
+          <w:sz w:val="32"/>
+          <w:szCs w:val="32"/>
+          <w:highlight w:val="yellow"/>
+          <w:lang w:val="de-DE"/>
+        </w:rPr>
+        <w:t xml:space="preserve"> </w:t>
+      </w:r>
+    </w:p>
+    <w:p>
+      <w:pPr>
+        <w:pStyle w:val="Listenabsatz"/>
+        <w:numPr>
+          <w:ilvl w:val="1"/>
+          <w:numId w:val="5"/>
+        </w:numPr>
+        <w:rPr>
+          <w:sz w:val="24"/>
+          <w:szCs w:val="24"/>
+          <w:lang w:val="de-DE"/>
+        </w:rPr>
+      </w:pPr>
+      <w:proofErr w:type="spellStart"/>
+      <w:r>
+        <w:rPr>
+          <w:sz w:val="24"/>
+          <w:szCs w:val="24"/>
+          <w:lang w:val="de-DE"/>
+        </w:rPr>
+        <w:t>iPhone</w:t>
+      </w:r>
+      <w:proofErr w:type="spellEnd"/>
+    </w:p>
+    <w:p>
+      <w:pPr>
+        <w:pStyle w:val="Listenabsatz"/>
+        <w:numPr>
+          <w:ilvl w:val="1"/>
+          <w:numId w:val="5"/>
+        </w:numPr>
+        <w:rPr>
+          <w:sz w:val="24"/>
+          <w:szCs w:val="24"/>
+          <w:lang w:val="de-DE"/>
+        </w:rPr>
+      </w:pPr>
+      <w:proofErr w:type="spellStart"/>
+      <w:r>
+        <w:rPr>
+          <w:sz w:val="24"/>
+          <w:szCs w:val="24"/>
+          <w:lang w:val="de-DE"/>
+        </w:rPr>
+        <w:t>Android</w:t>
+      </w:r>
+      <w:proofErr w:type="spellEnd"/>
+    </w:p>
+    <w:p>
+      <w:pPr>
+        <w:pStyle w:val="Listenabsatz"/>
+        <w:ind w:left="1440"/>
+        <w:rPr>
+          <w:sz w:val="24"/>
+          <w:szCs w:val="24"/>
+          <w:lang w:val="de-DE"/>
+        </w:rPr>
+      </w:pPr>
+    </w:p>
+    <w:p>
+      <w:pPr>
+        <w:pStyle w:val="Listenabsatz"/>
+        <w:ind w:left="1440"/>
+        <w:rPr>
+          <w:sz w:val="24"/>
+          <w:szCs w:val="24"/>
+          <w:lang w:val="de-DE"/>
+        </w:rPr>
+      </w:pPr>
+      <w:r>
+        <w:rPr>
+          <w:noProof/>
+        </w:rPr>
+        <w:drawing>
+          <wp:inline distT="0" distB="0" distL="0" distR="0" wp14:anchorId="304B1704" wp14:editId="6EB2AACF">
+            <wp:extent cx="2092487" cy="1799539"/>
+            <wp:effectExtent l="0" t="0" r="3175" b="0"/>
+            <wp:docPr id="21" name="Grafik 21"/>
+            <wp:cNvGraphicFramePr>
+              <a:graphicFrameLocks xmlns:a="http://schemas.openxmlformats.org/drawingml/2006/main" noChangeAspect="1"/>
+            </wp:cNvGraphicFramePr>
+            <a:graphic xmlns:a="http://schemas.openxmlformats.org/drawingml/2006/main">
+              <a:graphicData uri="http://schemas.openxmlformats.org/drawingml/2006/picture">
+                <pic:pic xmlns:pic="http://schemas.openxmlformats.org/drawingml/2006/picture">
+                  <pic:nvPicPr>
+                    <pic:cNvPr id="0" name=""/>
+                    <pic:cNvPicPr/>
+                  </pic:nvPicPr>
+                  <pic:blipFill>
+                    <a:blip r:embed="rId25"/>
+                    <a:stretch>
+                      <a:fillRect/>
+                    </a:stretch>
+                  </pic:blipFill>
+                  <pic:spPr>
+                    <a:xfrm>
+                      <a:off x="0" y="0"/>
+                      <a:ext cx="2095840" cy="1802423"/>
+                    </a:xfrm>
+                    <a:prstGeom prst="rect">
+                      <a:avLst/>
+                    </a:prstGeom>
+                  </pic:spPr>
+                </pic:pic>
+              </a:graphicData>
+            </a:graphic>
+          </wp:inline>
+        </w:drawing>
+      </w:r>
+    </w:p>
+    <w:p>
+      <w:pPr>
+        <w:rPr>
+          <w:sz w:val="24"/>
+          <w:szCs w:val="24"/>
+          <w:lang w:val="de-DE"/>
+        </w:rPr>
+      </w:pPr>
+      <w:r>
+        <w:rPr>
+          <w:sz w:val="24"/>
+          <w:szCs w:val="24"/>
+          <w:lang w:val="de-DE"/>
+        </w:rPr>
+        <w:br w:type="page"/>
+      </w:r>
+    </w:p>
+    <w:p>
+      <w:pPr>
+        <w:pStyle w:val="Listenabsatz"/>
+        <w:rPr>
+          <w:sz w:val="24"/>
+          <w:szCs w:val="24"/>
+          <w:lang w:val="de-DE"/>
+        </w:rPr>
+      </w:pPr>
     </w:p>
     <w:p>
       <w:pPr>
@@ -605,19 +2751,258 @@
           <w:numId w:val="5"/>
         </w:numPr>
         <w:rPr>
-          <w:sz w:val="24"/>
-          <w:szCs w:val="24"/>
-          <w:lang w:val="de-DE"/>
-        </w:rPr>
-      </w:pPr>
-      <w:r>
-        <w:rPr>
-          <w:sz w:val="24"/>
-          <w:szCs w:val="24"/>
-          <w:lang w:val="de-DE"/>
-        </w:rPr>
-        <w:t>Gespart</w:t>
-      </w:r>
+          <w:b/>
+          <w:bCs/>
+          <w:sz w:val="32"/>
+          <w:szCs w:val="32"/>
+          <w:highlight w:val="yellow"/>
+          <w:lang w:val="de-DE"/>
+        </w:rPr>
+      </w:pPr>
+      <w:r>
+        <w:rPr>
+          <w:b/>
+          <w:bCs/>
+          <w:sz w:val="32"/>
+          <w:szCs w:val="32"/>
+          <w:highlight w:val="yellow"/>
+          <w:lang w:val="de-DE"/>
+        </w:rPr>
+        <w:t xml:space="preserve">Sicher einkaufen </w:t>
+      </w:r>
+    </w:p>
+    <w:p>
+      <w:pPr>
+        <w:pStyle w:val="Listenabsatz"/>
+        <w:numPr>
+          <w:ilvl w:val="1"/>
+          <w:numId w:val="5"/>
+        </w:numPr>
+        <w:rPr>
+          <w:sz w:val="24"/>
+          <w:szCs w:val="24"/>
+          <w:lang w:val="de-DE"/>
+        </w:rPr>
+      </w:pPr>
+      <w:r>
+        <w:rPr>
+          <w:sz w:val="24"/>
+          <w:szCs w:val="24"/>
+          <w:lang w:val="de-DE"/>
+        </w:rPr>
+        <w:t xml:space="preserve"> SSL</w:t>
+      </w:r>
+    </w:p>
+    <w:p>
+      <w:pPr>
+        <w:pStyle w:val="Listenabsatz"/>
+        <w:ind w:left="1440"/>
+        <w:rPr>
+          <w:sz w:val="24"/>
+          <w:szCs w:val="24"/>
+          <w:lang w:val="de-DE"/>
+        </w:rPr>
+      </w:pPr>
+      <w:r>
+        <w:rPr>
+          <w:noProof/>
+        </w:rPr>
+        <w:drawing>
+          <wp:inline distT="0" distB="0" distL="0" distR="0" wp14:anchorId="0988C2DF" wp14:editId="053F4177">
+            <wp:extent cx="2305050" cy="1247775"/>
+            <wp:effectExtent l="0" t="0" r="0" b="9525"/>
+            <wp:docPr id="19" name="Grafik 19"/>
+            <wp:cNvGraphicFramePr>
+              <a:graphicFrameLocks xmlns:a="http://schemas.openxmlformats.org/drawingml/2006/main" noChangeAspect="1"/>
+            </wp:cNvGraphicFramePr>
+            <a:graphic xmlns:a="http://schemas.openxmlformats.org/drawingml/2006/main">
+              <a:graphicData uri="http://schemas.openxmlformats.org/drawingml/2006/picture">
+                <pic:pic xmlns:pic="http://schemas.openxmlformats.org/drawingml/2006/picture">
+                  <pic:nvPicPr>
+                    <pic:cNvPr id="0" name=""/>
+                    <pic:cNvPicPr/>
+                  </pic:nvPicPr>
+                  <pic:blipFill>
+                    <a:blip r:embed="rId26"/>
+                    <a:stretch>
+                      <a:fillRect/>
+                    </a:stretch>
+                  </pic:blipFill>
+                  <pic:spPr>
+                    <a:xfrm>
+                      <a:off x="0" y="0"/>
+                      <a:ext cx="2305050" cy="1247775"/>
+                    </a:xfrm>
+                    <a:prstGeom prst="rect">
+                      <a:avLst/>
+                    </a:prstGeom>
+                  </pic:spPr>
+                </pic:pic>
+              </a:graphicData>
+            </a:graphic>
+          </wp:inline>
+        </w:drawing>
+      </w:r>
+    </w:p>
+    <w:p>
+      <w:pPr>
+        <w:pStyle w:val="Listenabsatz"/>
+        <w:ind w:left="1440"/>
+        <w:rPr>
+          <w:sz w:val="24"/>
+          <w:szCs w:val="24"/>
+          <w:lang w:val="de-DE"/>
+        </w:rPr>
+      </w:pPr>
+    </w:p>
+    <w:p>
+      <w:pPr>
+        <w:pStyle w:val="Listenabsatz"/>
+        <w:numPr>
+          <w:ilvl w:val="1"/>
+          <w:numId w:val="5"/>
+        </w:numPr>
+        <w:rPr>
+          <w:sz w:val="24"/>
+          <w:szCs w:val="24"/>
+          <w:lang w:val="de-DE"/>
+        </w:rPr>
+      </w:pPr>
+      <w:r>
+        <w:rPr>
+          <w:sz w:val="24"/>
+          <w:szCs w:val="24"/>
+          <w:lang w:val="de-DE"/>
+        </w:rPr>
+        <w:t>Euro Label</w:t>
+      </w:r>
+    </w:p>
+    <w:p>
+      <w:pPr>
+        <w:pStyle w:val="Listenabsatz"/>
+        <w:numPr>
+          <w:ilvl w:val="1"/>
+          <w:numId w:val="5"/>
+        </w:numPr>
+        <w:rPr>
+          <w:sz w:val="24"/>
+          <w:szCs w:val="24"/>
+          <w:lang w:val="de-DE"/>
+        </w:rPr>
+      </w:pPr>
+      <w:proofErr w:type="spellStart"/>
+      <w:r>
+        <w:rPr>
+          <w:sz w:val="24"/>
+          <w:szCs w:val="24"/>
+          <w:lang w:val="de-DE"/>
+        </w:rPr>
+        <w:t>Trusted</w:t>
+      </w:r>
+      <w:proofErr w:type="spellEnd"/>
+      <w:r>
+        <w:rPr>
+          <w:sz w:val="24"/>
+          <w:szCs w:val="24"/>
+          <w:lang w:val="de-DE"/>
+        </w:rPr>
+        <w:t xml:space="preserve"> Shops</w:t>
+      </w:r>
+    </w:p>
+    <w:p>
+      <w:pPr>
+        <w:pStyle w:val="Listenabsatz"/>
+        <w:ind w:left="1440"/>
+        <w:rPr>
+          <w:sz w:val="24"/>
+          <w:szCs w:val="24"/>
+          <w:lang w:val="de-DE"/>
+        </w:rPr>
+      </w:pPr>
+    </w:p>
+    <w:p>
+      <w:pPr>
+        <w:pStyle w:val="Listenabsatz"/>
+        <w:ind w:left="1440"/>
+        <w:rPr>
+          <w:sz w:val="24"/>
+          <w:szCs w:val="24"/>
+          <w:lang w:val="de-DE"/>
+        </w:rPr>
+      </w:pPr>
+      <w:r>
+        <w:rPr>
+          <w:noProof/>
+        </w:rPr>
+        <w:drawing>
+          <wp:inline distT="0" distB="0" distL="0" distR="0" wp14:anchorId="46CCB2CD" wp14:editId="35F442D5">
+            <wp:extent cx="1565452" cy="1739391"/>
+            <wp:effectExtent l="19050" t="19050" r="15875" b="13335"/>
+            <wp:docPr id="20" name="Grafik 20"/>
+            <wp:cNvGraphicFramePr>
+              <a:graphicFrameLocks xmlns:a="http://schemas.openxmlformats.org/drawingml/2006/main" noChangeAspect="1"/>
+            </wp:cNvGraphicFramePr>
+            <a:graphic xmlns:a="http://schemas.openxmlformats.org/drawingml/2006/main">
+              <a:graphicData uri="http://schemas.openxmlformats.org/drawingml/2006/picture">
+                <pic:pic xmlns:pic="http://schemas.openxmlformats.org/drawingml/2006/picture">
+                  <pic:nvPicPr>
+                    <pic:cNvPr id="0" name=""/>
+                    <pic:cNvPicPr/>
+                  </pic:nvPicPr>
+                  <pic:blipFill>
+                    <a:blip r:embed="rId27"/>
+                    <a:stretch>
+                      <a:fillRect/>
+                    </a:stretch>
+                  </pic:blipFill>
+                  <pic:spPr>
+                    <a:xfrm>
+                      <a:off x="0" y="0"/>
+                      <a:ext cx="1567961" cy="1742179"/>
+                    </a:xfrm>
+                    <a:prstGeom prst="rect">
+                      <a:avLst/>
+                    </a:prstGeom>
+                    <a:ln w="3175">
+                      <a:solidFill>
+                        <a:schemeClr val="tx1"/>
+                      </a:solidFill>
+                    </a:ln>
+                  </pic:spPr>
+                </pic:pic>
+              </a:graphicData>
+            </a:graphic>
+          </wp:inline>
+        </w:drawing>
+      </w:r>
+    </w:p>
+    <w:p>
+      <w:pPr>
+        <w:rPr>
+          <w:sz w:val="24"/>
+          <w:szCs w:val="24"/>
+          <w:lang w:val="de-DE"/>
+        </w:rPr>
+      </w:pPr>
+      <w:r>
+        <w:rPr>
+          <w:sz w:val="24"/>
+          <w:szCs w:val="24"/>
+          <w:lang w:val="de-DE"/>
+        </w:rPr>
+        <w:br w:type="page"/>
+      </w:r>
+    </w:p>
+    <w:p>
+      <w:pPr>
+        <w:pStyle w:val="Listenabsatz"/>
+        <w:ind w:left="1440"/>
+        <w:rPr>
+          <w:sz w:val="24"/>
+          <w:szCs w:val="24"/>
+          <w:lang w:val="de-DE"/>
+        </w:rPr>
+      </w:pPr>
     </w:p>
     <w:p>
       <w:pPr>
@@ -627,37 +3012,127 @@
           <w:numId w:val="5"/>
         </w:numPr>
         <w:rPr>
-          <w:sz w:val="24"/>
-          <w:szCs w:val="24"/>
-          <w:lang w:val="de-DE"/>
-        </w:rPr>
-      </w:pPr>
-      <w:proofErr w:type="spellStart"/>
-      <w:r>
-        <w:rPr>
-          <w:sz w:val="24"/>
-          <w:szCs w:val="24"/>
-          <w:lang w:val="de-DE"/>
-        </w:rPr>
-        <w:t>Fliter</w:t>
-      </w:r>
-      <w:proofErr w:type="spellEnd"/>
-      <w:r>
-        <w:rPr>
-          <w:sz w:val="24"/>
-          <w:szCs w:val="24"/>
-          <w:lang w:val="de-DE"/>
-        </w:rPr>
-        <w:t xml:space="preserve"> - </w:t>
-      </w:r>
-      <w:r>
-        <w:rPr>
-          <w:sz w:val="24"/>
-          <w:szCs w:val="24"/>
-          <w:lang w:val="de-DE"/>
-        </w:rPr>
-        <w:t xml:space="preserve">Personal Gruppe – Checkbox </w:t>
-      </w:r>
+          <w:b/>
+          <w:bCs/>
+          <w:sz w:val="32"/>
+          <w:szCs w:val="32"/>
+          <w:highlight w:val="yellow"/>
+          <w:lang w:val="de-DE"/>
+        </w:rPr>
+      </w:pPr>
+      <w:r>
+        <w:rPr>
+          <w:b/>
+          <w:bCs/>
+          <w:sz w:val="32"/>
+          <w:szCs w:val="32"/>
+          <w:highlight w:val="yellow"/>
+          <w:lang w:val="de-DE"/>
+        </w:rPr>
+        <w:t>Blog</w:t>
+      </w:r>
+    </w:p>
+    <w:p>
+      <w:pPr>
+        <w:pStyle w:val="Listenabsatz"/>
+        <w:rPr>
+          <w:b/>
+          <w:bCs/>
+          <w:sz w:val="32"/>
+          <w:szCs w:val="32"/>
+          <w:highlight w:val="yellow"/>
+          <w:lang w:val="de-DE"/>
+        </w:rPr>
+      </w:pPr>
+    </w:p>
+    <w:p>
+      <w:pPr>
+        <w:pStyle w:val="Listenabsatz"/>
+        <w:rPr>
+          <w:b/>
+          <w:bCs/>
+          <w:sz w:val="32"/>
+          <w:szCs w:val="32"/>
+          <w:highlight w:val="yellow"/>
+          <w:lang w:val="de-DE"/>
+        </w:rPr>
+      </w:pPr>
+      <w:r>
+        <w:rPr>
+          <w:noProof/>
+        </w:rPr>
+        <w:drawing>
+          <wp:inline distT="0" distB="0" distL="0" distR="0" wp14:anchorId="2213A6AD" wp14:editId="5107D5E2">
+            <wp:extent cx="1514475" cy="971550"/>
+            <wp:effectExtent l="0" t="0" r="9525" b="0"/>
+            <wp:docPr id="24" name="Grafik 24"/>
+            <wp:cNvGraphicFramePr>
+              <a:graphicFrameLocks xmlns:a="http://schemas.openxmlformats.org/drawingml/2006/main" noChangeAspect="1"/>
+            </wp:cNvGraphicFramePr>
+            <a:graphic xmlns:a="http://schemas.openxmlformats.org/drawingml/2006/main">
+              <a:graphicData uri="http://schemas.openxmlformats.org/drawingml/2006/picture">
+                <pic:pic xmlns:pic="http://schemas.openxmlformats.org/drawingml/2006/picture">
+                  <pic:nvPicPr>
+                    <pic:cNvPr id="0" name=""/>
+                    <pic:cNvPicPr/>
+                  </pic:nvPicPr>
+                  <pic:blipFill>
+                    <a:blip r:embed="rId28"/>
+                    <a:stretch>
+                      <a:fillRect/>
+                    </a:stretch>
+                  </pic:blipFill>
+                  <pic:spPr>
+                    <a:xfrm>
+                      <a:off x="0" y="0"/>
+                      <a:ext cx="1514475" cy="971550"/>
+                    </a:xfrm>
+                    <a:prstGeom prst="rect">
+                      <a:avLst/>
+                    </a:prstGeom>
+                  </pic:spPr>
+                </pic:pic>
+              </a:graphicData>
+            </a:graphic>
+          </wp:inline>
+        </w:drawing>
+      </w:r>
+    </w:p>
+    <w:p>
+      <w:pPr>
+        <w:rPr>
+          <w:b/>
+          <w:bCs/>
+          <w:sz w:val="32"/>
+          <w:szCs w:val="32"/>
+          <w:highlight w:val="yellow"/>
+          <w:lang w:val="de-DE"/>
+        </w:rPr>
+      </w:pPr>
+      <w:r>
+        <w:rPr>
+          <w:b/>
+          <w:bCs/>
+          <w:sz w:val="32"/>
+          <w:szCs w:val="32"/>
+          <w:highlight w:val="yellow"/>
+          <w:lang w:val="de-DE"/>
+        </w:rPr>
+        <w:br w:type="page"/>
+      </w:r>
+    </w:p>
+    <w:p>
+      <w:pPr>
+        <w:pStyle w:val="Listenabsatz"/>
+        <w:rPr>
+          <w:b/>
+          <w:bCs/>
+          <w:sz w:val="32"/>
+          <w:szCs w:val="32"/>
+          <w:highlight w:val="yellow"/>
+          <w:lang w:val="de-DE"/>
+        </w:rPr>
+      </w:pPr>
     </w:p>
     <w:p>
       <w:pPr>
@@ -667,50 +3142,186 @@
           <w:numId w:val="5"/>
         </w:numPr>
         <w:rPr>
-          <w:sz w:val="24"/>
-          <w:szCs w:val="24"/>
-          <w:lang w:val="de-DE"/>
-        </w:rPr>
-      </w:pPr>
-      <w:r>
-        <w:rPr>
-          <w:sz w:val="24"/>
-          <w:szCs w:val="24"/>
-          <w:lang w:val="de-DE"/>
-        </w:rPr>
-        <w:t>Zahlungsarten</w:t>
-      </w:r>
-    </w:p>
-    <w:p>
-      <w:pPr>
-        <w:pStyle w:val="Listenabsatz"/>
-        <w:numPr>
-          <w:ilvl w:val="1"/>
-          <w:numId w:val="5"/>
-        </w:numPr>
-        <w:rPr>
-          <w:sz w:val="24"/>
-          <w:szCs w:val="24"/>
-          <w:lang w:val="de-DE"/>
-        </w:rPr>
-      </w:pPr>
-      <w:r>
-        <w:rPr>
-          <w:sz w:val="24"/>
-          <w:szCs w:val="24"/>
-          <w:lang w:val="de-DE"/>
-        </w:rPr>
-        <w:t>Überweisung</w:t>
-      </w:r>
-    </w:p>
-    <w:p>
-      <w:pPr>
-        <w:pStyle w:val="Listenabsatz"/>
-        <w:ind w:left="1440"/>
-        <w:rPr>
-          <w:sz w:val="24"/>
-          <w:szCs w:val="24"/>
-          <w:lang w:val="de-DE"/>
+          <w:b/>
+          <w:bCs/>
+          <w:sz w:val="32"/>
+          <w:szCs w:val="32"/>
+          <w:highlight w:val="yellow"/>
+        </w:rPr>
+      </w:pPr>
+      <w:r>
+        <w:rPr>
+          <w:b/>
+          <w:bCs/>
+          <w:sz w:val="32"/>
+          <w:szCs w:val="32"/>
+          <w:highlight w:val="yellow"/>
+        </w:rPr>
+        <w:t>Footer</w:t>
+      </w:r>
+    </w:p>
+    <w:p>
+      <w:pPr>
+        <w:pStyle w:val="Listenabsatz"/>
+        <w:rPr>
+          <w:b/>
+          <w:bCs/>
+          <w:sz w:val="32"/>
+          <w:szCs w:val="32"/>
+          <w:highlight w:val="yellow"/>
+        </w:rPr>
+      </w:pPr>
+    </w:p>
+    <w:p>
+      <w:pPr>
+        <w:pStyle w:val="Listenabsatz"/>
+        <w:rPr>
+          <w:b/>
+          <w:bCs/>
+          <w:sz w:val="32"/>
+          <w:szCs w:val="32"/>
+          <w:highlight w:val="yellow"/>
+        </w:rPr>
+      </w:pPr>
+      <w:r>
+        <w:rPr>
+          <w:noProof/>
+        </w:rPr>
+        <w:drawing>
+          <wp:inline distT="0" distB="0" distL="0" distR="0" wp14:anchorId="28AE6852" wp14:editId="45E4E183">
+            <wp:extent cx="3848100" cy="2466975"/>
+            <wp:effectExtent l="0" t="0" r="0" b="9525"/>
+            <wp:docPr id="25" name="Grafik 25"/>
+            <wp:cNvGraphicFramePr>
+              <a:graphicFrameLocks xmlns:a="http://schemas.openxmlformats.org/drawingml/2006/main" noChangeAspect="1"/>
+            </wp:cNvGraphicFramePr>
+            <a:graphic xmlns:a="http://schemas.openxmlformats.org/drawingml/2006/main">
+              <a:graphicData uri="http://schemas.openxmlformats.org/drawingml/2006/picture">
+                <pic:pic xmlns:pic="http://schemas.openxmlformats.org/drawingml/2006/picture">
+                  <pic:nvPicPr>
+                    <pic:cNvPr id="0" name=""/>
+                    <pic:cNvPicPr/>
+                  </pic:nvPicPr>
+                  <pic:blipFill>
+                    <a:blip r:embed="rId29"/>
+                    <a:stretch>
+                      <a:fillRect/>
+                    </a:stretch>
+                  </pic:blipFill>
+                  <pic:spPr>
+                    <a:xfrm>
+                      <a:off x="0" y="0"/>
+                      <a:ext cx="3848100" cy="2466975"/>
+                    </a:xfrm>
+                    <a:prstGeom prst="rect">
+                      <a:avLst/>
+                    </a:prstGeom>
+                  </pic:spPr>
+                </pic:pic>
+              </a:graphicData>
+            </a:graphic>
+          </wp:inline>
+        </w:drawing>
+      </w:r>
+    </w:p>
+    <w:p>
+      <w:pPr>
+        <w:pStyle w:val="Listenabsatz"/>
+        <w:rPr>
+          <w:b/>
+          <w:bCs/>
+          <w:sz w:val="32"/>
+          <w:szCs w:val="32"/>
+          <w:highlight w:val="yellow"/>
+        </w:rPr>
+      </w:pPr>
+    </w:p>
+    <w:p>
+      <w:pPr>
+        <w:pStyle w:val="Listenabsatz"/>
+        <w:rPr>
+          <w:b/>
+          <w:bCs/>
+          <w:sz w:val="32"/>
+          <w:szCs w:val="32"/>
+          <w:highlight w:val="yellow"/>
+        </w:rPr>
+      </w:pPr>
+      <w:r>
+        <w:rPr>
+          <w:noProof/>
+        </w:rPr>
+        <w:drawing>
+          <wp:inline distT="0" distB="0" distL="0" distR="0" wp14:anchorId="09D50CB1" wp14:editId="1ACE9DF9">
+            <wp:extent cx="6261811" cy="1366319"/>
+            <wp:effectExtent l="19050" t="19050" r="24765" b="24765"/>
+            <wp:docPr id="26" name="Grafik 26"/>
+            <wp:cNvGraphicFramePr>
+              <a:graphicFrameLocks xmlns:a="http://schemas.openxmlformats.org/drawingml/2006/main" noChangeAspect="1"/>
+            </wp:cNvGraphicFramePr>
+            <a:graphic xmlns:a="http://schemas.openxmlformats.org/drawingml/2006/main">
+              <a:graphicData uri="http://schemas.openxmlformats.org/drawingml/2006/picture">
+                <pic:pic xmlns:pic="http://schemas.openxmlformats.org/drawingml/2006/picture">
+                  <pic:nvPicPr>
+                    <pic:cNvPr id="0" name=""/>
+                    <pic:cNvPicPr/>
+                  </pic:nvPicPr>
+                  <pic:blipFill>
+                    <a:blip r:embed="rId30"/>
+                    <a:stretch>
+                      <a:fillRect/>
+                    </a:stretch>
+                  </pic:blipFill>
+                  <pic:spPr>
+                    <a:xfrm>
+                      <a:off x="0" y="0"/>
+                      <a:ext cx="6327631" cy="1380681"/>
+                    </a:xfrm>
+                    <a:prstGeom prst="rect">
+                      <a:avLst/>
+                    </a:prstGeom>
+                    <a:ln w="3175">
+                      <a:solidFill>
+                        <a:schemeClr val="tx1"/>
+                      </a:solidFill>
+                    </a:ln>
+                  </pic:spPr>
+                </pic:pic>
+              </a:graphicData>
+            </a:graphic>
+          </wp:inline>
+        </w:drawing>
+      </w:r>
+      <w:r>
+        <w:rPr>
+          <w:b/>
+          <w:bCs/>
+          <w:sz w:val="32"/>
+          <w:szCs w:val="32"/>
+          <w:highlight w:val="yellow"/>
+        </w:rPr>
+        <w:t xml:space="preserve"> </w:t>
+      </w:r>
+      <w:r>
+        <w:rPr>
+          <w:b/>
+          <w:bCs/>
+          <w:sz w:val="32"/>
+          <w:szCs w:val="32"/>
+          <w:highlight w:val="yellow"/>
+        </w:rPr>
+        <w:br w:type="page"/>
+      </w:r>
+    </w:p>
+    <w:p>
+      <w:pPr>
+        <w:pStyle w:val="Listenabsatz"/>
+        <w:rPr>
+          <w:b/>
+          <w:bCs/>
+          <w:sz w:val="32"/>
+          <w:szCs w:val="32"/>
+          <w:highlight w:val="yellow"/>
         </w:rPr>
       </w:pPr>
     </w:p>
@@ -722,227 +3333,53 @@
           <w:numId w:val="5"/>
         </w:numPr>
         <w:rPr>
-          <w:sz w:val="24"/>
-          <w:szCs w:val="24"/>
-          <w:lang w:val="de-DE"/>
-        </w:rPr>
-      </w:pPr>
-      <w:r>
-        <w:rPr>
-          <w:sz w:val="24"/>
-          <w:szCs w:val="24"/>
-          <w:lang w:val="de-DE"/>
-        </w:rPr>
-        <w:t>Apps</w:t>
-      </w:r>
-    </w:p>
-    <w:p>
-      <w:pPr>
-        <w:pStyle w:val="Listenabsatz"/>
-        <w:numPr>
-          <w:ilvl w:val="1"/>
-          <w:numId w:val="5"/>
-        </w:numPr>
-        <w:rPr>
-          <w:sz w:val="24"/>
-          <w:szCs w:val="24"/>
-          <w:lang w:val="de-DE"/>
-        </w:rPr>
-      </w:pPr>
+          <w:b/>
+          <w:bCs/>
+          <w:sz w:val="32"/>
+          <w:szCs w:val="32"/>
+          <w:highlight w:val="yellow"/>
+        </w:rPr>
+      </w:pPr>
+      <w:r>
+        <w:rPr>
+          <w:b/>
+          <w:bCs/>
+          <w:sz w:val="32"/>
+          <w:szCs w:val="32"/>
+          <w:highlight w:val="yellow"/>
+        </w:rPr>
+        <w:t xml:space="preserve">Remove: </w:t>
+      </w:r>
       <w:proofErr w:type="spellStart"/>
       <w:r>
         <w:rPr>
-          <w:sz w:val="24"/>
-          <w:szCs w:val="24"/>
-          <w:lang w:val="de-DE"/>
-        </w:rPr>
-        <w:t>iPhone</w:t>
+          <w:b/>
+          <w:bCs/>
+          <w:sz w:val="32"/>
+          <w:szCs w:val="32"/>
+          <w:highlight w:val="yellow"/>
+        </w:rPr>
+        <w:t>Skonto</w:t>
       </w:r>
       <w:proofErr w:type="spellEnd"/>
-    </w:p>
-    <w:p>
-      <w:pPr>
-        <w:pStyle w:val="Listenabsatz"/>
-        <w:numPr>
-          <w:ilvl w:val="1"/>
-          <w:numId w:val="5"/>
-        </w:numPr>
-        <w:rPr>
-          <w:sz w:val="24"/>
-          <w:szCs w:val="24"/>
-          <w:lang w:val="de-DE"/>
-        </w:rPr>
-      </w:pPr>
+      <w:r>
+        <w:rPr>
+          <w:b/>
+          <w:bCs/>
+          <w:sz w:val="32"/>
+          <w:szCs w:val="32"/>
+          <w:highlight w:val="yellow"/>
+        </w:rPr>
+        <w:t xml:space="preserve"> Bazar auf </w:t>
+      </w:r>
       <w:proofErr w:type="spellStart"/>
       <w:r>
         <w:rPr>
-          <w:sz w:val="24"/>
-          <w:szCs w:val="24"/>
-          <w:lang w:val="de-DE"/>
-        </w:rPr>
-        <w:t>Android</w:t>
-      </w:r>
-      <w:proofErr w:type="spellEnd"/>
-    </w:p>
-    <w:p>
-      <w:pPr>
-        <w:pStyle w:val="Listenabsatz"/>
-        <w:rPr>
-          <w:sz w:val="24"/>
-          <w:szCs w:val="24"/>
-          <w:lang w:val="de-DE"/>
-        </w:rPr>
-      </w:pPr>
-    </w:p>
-    <w:p>
-      <w:pPr>
-        <w:pStyle w:val="Listenabsatz"/>
-        <w:numPr>
-          <w:ilvl w:val="0"/>
-          <w:numId w:val="5"/>
-        </w:numPr>
-        <w:rPr>
-          <w:sz w:val="24"/>
-          <w:szCs w:val="24"/>
-          <w:lang w:val="de-DE"/>
-        </w:rPr>
-      </w:pPr>
-      <w:r>
-        <w:rPr>
-          <w:sz w:val="24"/>
-          <w:szCs w:val="24"/>
-          <w:lang w:val="de-DE"/>
-        </w:rPr>
-        <w:t xml:space="preserve">Sicher einkaufen </w:t>
-      </w:r>
-    </w:p>
-    <w:p>
-      <w:pPr>
-        <w:pStyle w:val="Listenabsatz"/>
-        <w:numPr>
-          <w:ilvl w:val="1"/>
-          <w:numId w:val="5"/>
-        </w:numPr>
-        <w:rPr>
-          <w:sz w:val="24"/>
-          <w:szCs w:val="24"/>
-          <w:lang w:val="de-DE"/>
-        </w:rPr>
-      </w:pPr>
-      <w:r>
-        <w:rPr>
-          <w:sz w:val="24"/>
-          <w:szCs w:val="24"/>
-          <w:lang w:val="de-DE"/>
-        </w:rPr>
-        <w:t xml:space="preserve"> SSL</w:t>
-      </w:r>
-    </w:p>
-    <w:p>
-      <w:pPr>
-        <w:pStyle w:val="Listenabsatz"/>
-        <w:numPr>
-          <w:ilvl w:val="1"/>
-          <w:numId w:val="5"/>
-        </w:numPr>
-        <w:rPr>
-          <w:sz w:val="24"/>
-          <w:szCs w:val="24"/>
-          <w:lang w:val="de-DE"/>
-        </w:rPr>
-      </w:pPr>
-      <w:r>
-        <w:rPr>
-          <w:sz w:val="24"/>
-          <w:szCs w:val="24"/>
-          <w:lang w:val="de-DE"/>
-        </w:rPr>
-        <w:t>Euro Label</w:t>
-      </w:r>
-    </w:p>
-    <w:p>
-      <w:pPr>
-        <w:pStyle w:val="Listenabsatz"/>
-        <w:numPr>
-          <w:ilvl w:val="1"/>
-          <w:numId w:val="5"/>
-        </w:numPr>
-        <w:rPr>
-          <w:sz w:val="24"/>
-          <w:szCs w:val="24"/>
-          <w:lang w:val="de-DE"/>
-        </w:rPr>
-      </w:pPr>
-      <w:proofErr w:type="spellStart"/>
-      <w:r>
-        <w:rPr>
-          <w:sz w:val="24"/>
-          <w:szCs w:val="24"/>
-          <w:lang w:val="de-DE"/>
-        </w:rPr>
-        <w:t>Trusted</w:t>
-      </w:r>
-      <w:proofErr w:type="spellEnd"/>
-      <w:r>
-        <w:rPr>
-          <w:sz w:val="24"/>
-          <w:szCs w:val="24"/>
-          <w:lang w:val="de-DE"/>
-        </w:rPr>
-        <w:t xml:space="preserve"> Shops</w:t>
-      </w:r>
-    </w:p>
-    <w:p>
-      <w:pPr>
-        <w:pStyle w:val="Listenabsatz"/>
-        <w:ind w:left="1440"/>
-        <w:rPr>
-          <w:sz w:val="24"/>
-          <w:szCs w:val="24"/>
-          <w:lang w:val="de-DE"/>
-        </w:rPr>
-      </w:pPr>
-    </w:p>
-    <w:p>
-      <w:pPr>
-        <w:pStyle w:val="Listenabsatz"/>
-        <w:numPr>
-          <w:ilvl w:val="0"/>
-          <w:numId w:val="5"/>
-        </w:numPr>
-        <w:rPr>
-          <w:sz w:val="24"/>
-          <w:szCs w:val="24"/>
-        </w:rPr>
-      </w:pPr>
-      <w:r>
-        <w:rPr>
-          <w:sz w:val="24"/>
-          <w:szCs w:val="24"/>
-        </w:rPr>
-        <w:t xml:space="preserve">Remove: </w:t>
-      </w:r>
-      <w:proofErr w:type="spellStart"/>
-      <w:r>
-        <w:rPr>
-          <w:sz w:val="24"/>
-          <w:szCs w:val="24"/>
-        </w:rPr>
-        <w:t>Skonto</w:t>
-      </w:r>
-      <w:proofErr w:type="spellEnd"/>
-      <w:r>
-        <w:rPr>
-          <w:sz w:val="24"/>
-          <w:szCs w:val="24"/>
-        </w:rPr>
-        <w:t xml:space="preserve"> Bazar auf </w:t>
-      </w:r>
-      <w:proofErr w:type="spellStart"/>
-      <w:r>
-        <w:rPr>
-          <w:sz w:val="24"/>
-          <w:szCs w:val="24"/>
+          <w:b/>
+          <w:bCs/>
+          <w:sz w:val="32"/>
+          <w:szCs w:val="32"/>
+          <w:highlight w:val="yellow"/>
         </w:rPr>
         <w:t>facebook</w:t>
       </w:r>
@@ -1006,7 +3443,7 @@
         <w:ind w:left="1440" w:hanging="360"/>
       </w:pPr>
     </w:lvl>
-    <w:lvl w:ilvl="2" w:tplc="0409001B" w:tentative="1">
+    <w:lvl w:ilvl="2" w:tplc="0409001B">
       <w:start w:val="1"/>
       <w:numFmt w:val="lowerRoman"/>
       <w:lvlText w:val="%3."/>

</xml_diff>